<commit_message>
GIW - Avance en memoria
</commit_message>
<xml_diff>
--- a/02_GIW/02_Temario de Prácticas/04_Práctica 4. Caso Práctico de Análisis y Evaluación de Redes en Twitter/practica4_deLaFlorBonilla_Alvaro_memoria.docx
+++ b/02_GIW/02_Temario de Prácticas/04_Práctica 4. Caso Práctico de Análisis y Evaluación de Redes en Twitter/practica4_deLaFlorBonilla_Alvaro_memoria.docx
@@ -1533,7 +1533,7 @@
       <w:bookmarkStart w:id="9" w:name="_Toc42427831"/>
       <w:bookmarkStart w:id="10" w:name="_Toc42438830"/>
       <w:bookmarkStart w:id="11" w:name="_Toc42439911"/>
-      <w:bookmarkStart w:id="12" w:name="_Toc72916038"/>
+      <w:bookmarkStart w:id="12" w:name="_Toc72927746"/>
       <w:r>
         <w:lastRenderedPageBreak/>
         <w:t>Resumen</w:t>
@@ -1672,7 +1672,15 @@
         <w:t xml:space="preserve"> </w:t>
       </w:r>
       <w:r>
-        <w:t>En principio, nos plantearemos el uso de redes de Twitter, pero el alumno puede considerar cualquier red obtenida de cualquier otro medio social (Facebook, Instagram, Pinterest, Youtube, Flickr, Wikipedia, etc.).</w:t>
+        <w:t xml:space="preserve">En principio, nos plantearemos el uso de redes de Twitter, pero el alumno puede considerar cualquier red obtenida de cualquier otro medio social (Facebook, Instagram, Pinterest, </w:t>
+      </w:r>
+      <w:proofErr w:type="spellStart"/>
+      <w:r>
+        <w:t>Youtube</w:t>
+      </w:r>
+      <w:proofErr w:type="spellEnd"/>
+      <w:r>
+        <w:t>, Flickr, Wikipedia, etc.).</w:t>
       </w:r>
       <w:r>
         <w:t xml:space="preserve"> </w:t>
@@ -1745,7 +1753,7 @@
               <w:lang w:eastAsia="es-ES"/>
             </w:rPr>
           </w:pPr>
-          <w:hyperlink w:anchor="_Toc72916038" w:history="1">
+          <w:hyperlink w:anchor="_Toc72927746" w:history="1">
             <w:r>
               <w:rPr>
                 <w:rStyle w:val="Hipervnculo"/>
@@ -1772,7 +1780,7 @@
                 <w:noProof/>
                 <w:webHidden/>
               </w:rPr>
-              <w:instrText xml:space="preserve"> PAGEREF _Toc72916038 \h </w:instrText>
+              <w:instrText xml:space="preserve"> PAGEREF _Toc72927746 \h </w:instrText>
             </w:r>
             <w:r>
               <w:rPr>
@@ -1793,81 +1801,6 @@
                 <w:webHidden/>
               </w:rPr>
               <w:t>1</w:t>
-            </w:r>
-            <w:r>
-              <w:rPr>
-                <w:noProof/>
-                <w:webHidden/>
-              </w:rPr>
-              <w:fldChar w:fldCharType="end"/>
-            </w:r>
-          </w:hyperlink>
-        </w:p>
-        <w:p>
-          <w:pPr>
-            <w:pStyle w:val="TDC1"/>
-            <w:tabs>
-              <w:tab w:val="right" w:leader="dot" w:pos="8494"/>
-            </w:tabs>
-            <w:rPr>
-              <w:rFonts w:asciiTheme="minorHAnsi" w:hAnsiTheme="minorHAnsi"/>
-              <w:b w:val="0"/>
-              <w:noProof/>
-              <w:color w:val="auto"/>
-              <w:sz w:val="22"/>
-              <w:szCs w:val="22"/>
-              <w:lang w:eastAsia="es-ES"/>
-            </w:rPr>
-          </w:pPr>
-          <w:hyperlink w:anchor="_Toc72916039" w:history="1">
-            <w:r>
-              <w:rPr>
-                <w:rStyle w:val="Hipervnculo"/>
-                <w:bCs/>
-                <w:noProof/>
-              </w:rPr>
-              <w:t>No se encuentran elementos de tabla de ilustraciones.</w:t>
-            </w:r>
-            <w:r>
-              <w:rPr>
-                <w:noProof/>
-                <w:webHidden/>
-              </w:rPr>
-              <w:tab/>
-            </w:r>
-            <w:r>
-              <w:rPr>
-                <w:noProof/>
-                <w:webHidden/>
-              </w:rPr>
-              <w:fldChar w:fldCharType="begin"/>
-            </w:r>
-            <w:r>
-              <w:rPr>
-                <w:noProof/>
-                <w:webHidden/>
-              </w:rPr>
-              <w:instrText xml:space="preserve"> PAGEREF _Toc72916039 \h </w:instrText>
-            </w:r>
-            <w:r>
-              <w:rPr>
-                <w:noProof/>
-                <w:webHidden/>
-              </w:rPr>
-            </w:r>
-            <w:r>
-              <w:rPr>
-                <w:noProof/>
-                <w:webHidden/>
-              </w:rPr>
-              <w:fldChar w:fldCharType="separate"/>
-            </w:r>
-            <w:r>
-              <w:rPr>
-                <w:noProof/>
-                <w:webHidden/>
-              </w:rPr>
-              <w:t>3</w:t>
             </w:r>
             <w:r>
               <w:rPr>
@@ -1895,7 +1828,7 @@
               <w:lang w:eastAsia="es-ES"/>
             </w:rPr>
           </w:pPr>
-          <w:hyperlink w:anchor="_Toc72916040" w:history="1">
+          <w:hyperlink w:anchor="_Toc72927747" w:history="1">
             <w:r>
               <w:rPr>
                 <w:rStyle w:val="Hipervnculo"/>
@@ -1941,7 +1874,7 @@
                 <w:noProof/>
                 <w:webHidden/>
               </w:rPr>
-              <w:instrText xml:space="preserve"> PAGEREF _Toc72916040 \h </w:instrText>
+              <w:instrText xml:space="preserve"> PAGEREF _Toc72927747 \h </w:instrText>
             </w:r>
             <w:r>
               <w:rPr>
@@ -1987,7 +1920,7 @@
               <w:lang w:eastAsia="es-ES"/>
             </w:rPr>
           </w:pPr>
-          <w:hyperlink w:anchor="_Toc72916041" w:history="1">
+          <w:hyperlink w:anchor="_Toc72927748" w:history="1">
             <w:r>
               <w:rPr>
                 <w:rStyle w:val="Hipervnculo"/>
@@ -2031,7 +1964,7 @@
                 <w:noProof/>
                 <w:webHidden/>
               </w:rPr>
-              <w:instrText xml:space="preserve"> PAGEREF _Toc72916041 \h </w:instrText>
+              <w:instrText xml:space="preserve"> PAGEREF _Toc72927748 \h </w:instrText>
             </w:r>
             <w:r>
               <w:rPr>
@@ -2077,7 +2010,7 @@
               <w:lang w:eastAsia="es-ES"/>
             </w:rPr>
           </w:pPr>
-          <w:hyperlink w:anchor="_Toc72916042" w:history="1">
+          <w:hyperlink w:anchor="_Toc72927749" w:history="1">
             <w:r>
               <w:rPr>
                 <w:rStyle w:val="Hipervnculo"/>
@@ -2121,7 +2054,7 @@
                 <w:noProof/>
                 <w:webHidden/>
               </w:rPr>
-              <w:instrText xml:space="preserve"> PAGEREF _Toc72916042 \h </w:instrText>
+              <w:instrText xml:space="preserve"> PAGEREF _Toc72927749 \h </w:instrText>
             </w:r>
             <w:r>
               <w:rPr>
@@ -2169,7 +2102,7 @@
               <w:lang w:eastAsia="es-ES"/>
             </w:rPr>
           </w:pPr>
-          <w:hyperlink w:anchor="_Toc72916043" w:history="1">
+          <w:hyperlink w:anchor="_Toc72927750" w:history="1">
             <w:r>
               <w:rPr>
                 <w:rStyle w:val="Hipervnculo"/>
@@ -2215,7 +2148,7 @@
                 <w:noProof/>
                 <w:webHidden/>
               </w:rPr>
-              <w:instrText xml:space="preserve"> PAGEREF _Toc72916043 \h </w:instrText>
+              <w:instrText xml:space="preserve"> PAGEREF _Toc72927750 \h </w:instrText>
             </w:r>
             <w:r>
               <w:rPr>
@@ -2263,7 +2196,7 @@
               <w:lang w:eastAsia="es-ES"/>
             </w:rPr>
           </w:pPr>
-          <w:hyperlink w:anchor="_Toc72916044" w:history="1">
+          <w:hyperlink w:anchor="_Toc72927751" w:history="1">
             <w:r>
               <w:rPr>
                 <w:rStyle w:val="Hipervnculo"/>
@@ -2309,7 +2242,7 @@
                 <w:noProof/>
                 <w:webHidden/>
               </w:rPr>
-              <w:instrText xml:space="preserve"> PAGEREF _Toc72916044 \h </w:instrText>
+              <w:instrText xml:space="preserve"> PAGEREF _Toc72927751 \h </w:instrText>
             </w:r>
             <w:r>
               <w:rPr>
@@ -2355,7 +2288,7 @@
               <w:lang w:eastAsia="es-ES"/>
             </w:rPr>
           </w:pPr>
-          <w:hyperlink w:anchor="_Toc72916045" w:history="1">
+          <w:hyperlink w:anchor="_Toc72927752" w:history="1">
             <w:r>
               <w:rPr>
                 <w:rStyle w:val="Hipervnculo"/>
@@ -2399,7 +2332,7 @@
                 <w:noProof/>
                 <w:webHidden/>
               </w:rPr>
-              <w:instrText xml:space="preserve"> PAGEREF _Toc72916045 \h </w:instrText>
+              <w:instrText xml:space="preserve"> PAGEREF _Toc72927752 \h </w:instrText>
             </w:r>
             <w:r>
               <w:rPr>
@@ -2445,7 +2378,7 @@
               <w:lang w:eastAsia="es-ES"/>
             </w:rPr>
           </w:pPr>
-          <w:hyperlink w:anchor="_Toc72916046" w:history="1">
+          <w:hyperlink w:anchor="_Toc72927753" w:history="1">
             <w:r>
               <w:rPr>
                 <w:rStyle w:val="Hipervnculo"/>
@@ -2489,7 +2422,7 @@
                 <w:noProof/>
                 <w:webHidden/>
               </w:rPr>
-              <w:instrText xml:space="preserve"> PAGEREF _Toc72916046 \h </w:instrText>
+              <w:instrText xml:space="preserve"> PAGEREF _Toc72927753 \h </w:instrText>
             </w:r>
             <w:r>
               <w:rPr>
@@ -2509,7 +2442,7 @@
                 <w:noProof/>
                 <w:webHidden/>
               </w:rPr>
-              <w:t>7</w:t>
+              <w:t>8</w:t>
             </w:r>
             <w:r>
               <w:rPr>
@@ -2535,7 +2468,7 @@
               <w:lang w:eastAsia="es-ES"/>
             </w:rPr>
           </w:pPr>
-          <w:hyperlink w:anchor="_Toc72916047" w:history="1">
+          <w:hyperlink w:anchor="_Toc72927754" w:history="1">
             <w:r>
               <w:rPr>
                 <w:rStyle w:val="Hipervnculo"/>
@@ -2558,7 +2491,7 @@
                 <w:rStyle w:val="Hipervnculo"/>
                 <w:noProof/>
               </w:rPr>
-              <w:t>Propiedades</w:t>
+              <w:t>Propiedades de la red</w:t>
             </w:r>
             <w:r>
               <w:rPr>
@@ -2579,7 +2512,7 @@
                 <w:noProof/>
                 <w:webHidden/>
               </w:rPr>
-              <w:instrText xml:space="preserve"> PAGEREF _Toc72916047 \h </w:instrText>
+              <w:instrText xml:space="preserve"> PAGEREF _Toc72927754 \h </w:instrText>
             </w:r>
             <w:r>
               <w:rPr>
@@ -2599,7 +2532,277 @@
                 <w:noProof/>
                 <w:webHidden/>
               </w:rPr>
-              <w:t>7</w:t>
+              <w:t>9</w:t>
+            </w:r>
+            <w:r>
+              <w:rPr>
+                <w:noProof/>
+                <w:webHidden/>
+              </w:rPr>
+              <w:fldChar w:fldCharType="end"/>
+            </w:r>
+          </w:hyperlink>
+        </w:p>
+        <w:p>
+          <w:pPr>
+            <w:pStyle w:val="TDC3"/>
+            <w:tabs>
+              <w:tab w:val="left" w:pos="1320"/>
+              <w:tab w:val="right" w:leader="dot" w:pos="8494"/>
+            </w:tabs>
+            <w:rPr>
+              <w:rFonts w:asciiTheme="minorHAnsi" w:hAnsiTheme="minorHAnsi"/>
+              <w:noProof/>
+              <w:color w:val="auto"/>
+              <w:szCs w:val="22"/>
+              <w:lang w:eastAsia="es-ES"/>
+            </w:rPr>
+          </w:pPr>
+          <w:hyperlink w:anchor="_Toc72927755" w:history="1">
+            <w:r>
+              <w:rPr>
+                <w:rStyle w:val="Hipervnculo"/>
+                <w:noProof/>
+              </w:rPr>
+              <w:t>3.3.1</w:t>
+            </w:r>
+            <w:r>
+              <w:rPr>
+                <w:rFonts w:asciiTheme="minorHAnsi" w:hAnsiTheme="minorHAnsi"/>
+                <w:noProof/>
+                <w:color w:val="auto"/>
+                <w:szCs w:val="22"/>
+                <w:lang w:eastAsia="es-ES"/>
+              </w:rPr>
+              <w:tab/>
+            </w:r>
+            <w:r>
+              <w:rPr>
+                <w:rStyle w:val="Hipervnculo"/>
+                <w:noProof/>
+              </w:rPr>
+              <w:t>Distribución de grados</w:t>
+            </w:r>
+            <w:r>
+              <w:rPr>
+                <w:noProof/>
+                <w:webHidden/>
+              </w:rPr>
+              <w:tab/>
+            </w:r>
+            <w:r>
+              <w:rPr>
+                <w:noProof/>
+                <w:webHidden/>
+              </w:rPr>
+              <w:fldChar w:fldCharType="begin"/>
+            </w:r>
+            <w:r>
+              <w:rPr>
+                <w:noProof/>
+                <w:webHidden/>
+              </w:rPr>
+              <w:instrText xml:space="preserve"> PAGEREF _Toc72927755 \h </w:instrText>
+            </w:r>
+            <w:r>
+              <w:rPr>
+                <w:noProof/>
+                <w:webHidden/>
+              </w:rPr>
+            </w:r>
+            <w:r>
+              <w:rPr>
+                <w:noProof/>
+                <w:webHidden/>
+              </w:rPr>
+              <w:fldChar w:fldCharType="separate"/>
+            </w:r>
+            <w:r>
+              <w:rPr>
+                <w:noProof/>
+                <w:webHidden/>
+              </w:rPr>
+              <w:t>9</w:t>
+            </w:r>
+            <w:r>
+              <w:rPr>
+                <w:noProof/>
+                <w:webHidden/>
+              </w:rPr>
+              <w:fldChar w:fldCharType="end"/>
+            </w:r>
+          </w:hyperlink>
+        </w:p>
+        <w:p>
+          <w:pPr>
+            <w:pStyle w:val="TDC3"/>
+            <w:tabs>
+              <w:tab w:val="left" w:pos="1320"/>
+              <w:tab w:val="right" w:leader="dot" w:pos="8494"/>
+            </w:tabs>
+            <w:rPr>
+              <w:rFonts w:asciiTheme="minorHAnsi" w:hAnsiTheme="minorHAnsi"/>
+              <w:noProof/>
+              <w:color w:val="auto"/>
+              <w:szCs w:val="22"/>
+              <w:lang w:eastAsia="es-ES"/>
+            </w:rPr>
+          </w:pPr>
+          <w:hyperlink w:anchor="_Toc72927756" w:history="1">
+            <w:r>
+              <w:rPr>
+                <w:rStyle w:val="Hipervnculo"/>
+                <w:noProof/>
+              </w:rPr>
+              <w:t>3.3.2</w:t>
+            </w:r>
+            <w:r>
+              <w:rPr>
+                <w:rFonts w:asciiTheme="minorHAnsi" w:hAnsiTheme="minorHAnsi"/>
+                <w:noProof/>
+                <w:color w:val="auto"/>
+                <w:szCs w:val="22"/>
+                <w:lang w:eastAsia="es-ES"/>
+              </w:rPr>
+              <w:tab/>
+            </w:r>
+            <w:r>
+              <w:rPr>
+                <w:rStyle w:val="Hipervnculo"/>
+                <w:noProof/>
+              </w:rPr>
+              <w:t>Análisis de la distancia media</w:t>
+            </w:r>
+            <w:r>
+              <w:rPr>
+                <w:noProof/>
+                <w:webHidden/>
+              </w:rPr>
+              <w:tab/>
+            </w:r>
+            <w:r>
+              <w:rPr>
+                <w:noProof/>
+                <w:webHidden/>
+              </w:rPr>
+              <w:fldChar w:fldCharType="begin"/>
+            </w:r>
+            <w:r>
+              <w:rPr>
+                <w:noProof/>
+                <w:webHidden/>
+              </w:rPr>
+              <w:instrText xml:space="preserve"> PAGEREF _Toc72927756 \h </w:instrText>
+            </w:r>
+            <w:r>
+              <w:rPr>
+                <w:noProof/>
+                <w:webHidden/>
+              </w:rPr>
+            </w:r>
+            <w:r>
+              <w:rPr>
+                <w:noProof/>
+                <w:webHidden/>
+              </w:rPr>
+              <w:fldChar w:fldCharType="separate"/>
+            </w:r>
+            <w:r>
+              <w:rPr>
+                <w:noProof/>
+                <w:webHidden/>
+              </w:rPr>
+              <w:t>9</w:t>
+            </w:r>
+            <w:r>
+              <w:rPr>
+                <w:noProof/>
+                <w:webHidden/>
+              </w:rPr>
+              <w:fldChar w:fldCharType="end"/>
+            </w:r>
+          </w:hyperlink>
+        </w:p>
+        <w:p>
+          <w:pPr>
+            <w:pStyle w:val="TDC3"/>
+            <w:tabs>
+              <w:tab w:val="left" w:pos="1320"/>
+              <w:tab w:val="right" w:leader="dot" w:pos="8494"/>
+            </w:tabs>
+            <w:rPr>
+              <w:rFonts w:asciiTheme="minorHAnsi" w:hAnsiTheme="minorHAnsi"/>
+              <w:noProof/>
+              <w:color w:val="auto"/>
+              <w:szCs w:val="22"/>
+              <w:lang w:eastAsia="es-ES"/>
+            </w:rPr>
+          </w:pPr>
+          <w:hyperlink w:anchor="_Toc72927757" w:history="1">
+            <w:r>
+              <w:rPr>
+                <w:rStyle w:val="Hipervnculo"/>
+                <w:noProof/>
+              </w:rPr>
+              <w:t>3.3.3</w:t>
+            </w:r>
+            <w:r>
+              <w:rPr>
+                <w:rFonts w:asciiTheme="minorHAnsi" w:hAnsiTheme="minorHAnsi"/>
+                <w:noProof/>
+                <w:color w:val="auto"/>
+                <w:szCs w:val="22"/>
+                <w:lang w:eastAsia="es-ES"/>
+              </w:rPr>
+              <w:tab/>
+            </w:r>
+            <w:r>
+              <w:rPr>
+                <w:rStyle w:val="Hipervnculo"/>
+                <w:noProof/>
+              </w:rPr>
+              <w:t>Coeficiente de clustering medio y reciprocidad</w:t>
+            </w:r>
+            <w:r>
+              <w:rPr>
+                <w:noProof/>
+                <w:webHidden/>
+              </w:rPr>
+              <w:tab/>
+            </w:r>
+            <w:r>
+              <w:rPr>
+                <w:noProof/>
+                <w:webHidden/>
+              </w:rPr>
+              <w:fldChar w:fldCharType="begin"/>
+            </w:r>
+            <w:r>
+              <w:rPr>
+                <w:noProof/>
+                <w:webHidden/>
+              </w:rPr>
+              <w:instrText xml:space="preserve"> PAGEREF _Toc72927757 \h </w:instrText>
+            </w:r>
+            <w:r>
+              <w:rPr>
+                <w:noProof/>
+                <w:webHidden/>
+              </w:rPr>
+            </w:r>
+            <w:r>
+              <w:rPr>
+                <w:noProof/>
+                <w:webHidden/>
+              </w:rPr>
+              <w:fldChar w:fldCharType="separate"/>
+            </w:r>
+            <w:r>
+              <w:rPr>
+                <w:noProof/>
+                <w:webHidden/>
+              </w:rPr>
+              <w:t>10</w:t>
             </w:r>
             <w:r>
               <w:rPr>
@@ -2625,7 +2828,7 @@
               <w:lang w:eastAsia="es-ES"/>
             </w:rPr>
           </w:pPr>
-          <w:hyperlink w:anchor="_Toc72916048" w:history="1">
+          <w:hyperlink w:anchor="_Toc72927758" w:history="1">
             <w:r>
               <w:rPr>
                 <w:rStyle w:val="Hipervnculo"/>
@@ -2669,7 +2872,7 @@
                 <w:noProof/>
                 <w:webHidden/>
               </w:rPr>
-              <w:instrText xml:space="preserve"> PAGEREF _Toc72916048 \h </w:instrText>
+              <w:instrText xml:space="preserve"> PAGEREF _Toc72927758 \h </w:instrText>
             </w:r>
             <w:r>
               <w:rPr>
@@ -2689,7 +2892,7 @@
                 <w:noProof/>
                 <w:webHidden/>
               </w:rPr>
-              <w:t>7</w:t>
+              <w:t>10</w:t>
             </w:r>
             <w:r>
               <w:rPr>
@@ -2715,7 +2918,7 @@
               <w:lang w:eastAsia="es-ES"/>
             </w:rPr>
           </w:pPr>
-          <w:hyperlink w:anchor="_Toc72916049" w:history="1">
+          <w:hyperlink w:anchor="_Toc72927759" w:history="1">
             <w:r>
               <w:rPr>
                 <w:rStyle w:val="Hipervnculo"/>
@@ -2759,7 +2962,7 @@
                 <w:noProof/>
                 <w:webHidden/>
               </w:rPr>
-              <w:instrText xml:space="preserve"> PAGEREF _Toc72916049 \h </w:instrText>
+              <w:instrText xml:space="preserve"> PAGEREF _Toc72927759 \h </w:instrText>
             </w:r>
             <w:r>
               <w:rPr>
@@ -2779,7 +2982,7 @@
                 <w:noProof/>
                 <w:webHidden/>
               </w:rPr>
-              <w:t>7</w:t>
+              <w:t>10</w:t>
             </w:r>
             <w:r>
               <w:rPr>
@@ -2807,7 +3010,7 @@
               <w:lang w:eastAsia="es-ES"/>
             </w:rPr>
           </w:pPr>
-          <w:hyperlink w:anchor="_Toc72916050" w:history="1">
+          <w:hyperlink w:anchor="_Toc72927760" w:history="1">
             <w:r>
               <w:rPr>
                 <w:rStyle w:val="Hipervnculo"/>
@@ -2853,7 +3056,7 @@
                 <w:noProof/>
                 <w:webHidden/>
               </w:rPr>
-              <w:instrText xml:space="preserve"> PAGEREF _Toc72916050 \h </w:instrText>
+              <w:instrText xml:space="preserve"> PAGEREF _Toc72927760 \h </w:instrText>
             </w:r>
             <w:r>
               <w:rPr>
@@ -2873,7 +3076,7 @@
                 <w:noProof/>
                 <w:webHidden/>
               </w:rPr>
-              <w:t>8</w:t>
+              <w:t>11</w:t>
             </w:r>
             <w:r>
               <w:rPr>
@@ -2972,13 +3175,13 @@
       <w:r>
         <w:fldChar w:fldCharType="separate"/>
       </w:r>
-      <w:hyperlink w:anchor="_Toc72916100" w:history="1">
+      <w:hyperlink w:anchor="_Toc72927739" w:history="1">
         <w:r>
           <w:rPr>
             <w:rStyle w:val="Hipervnculo"/>
             <w:noProof/>
           </w:rPr>
-          <w:t>Ilustración 1 - Muestra de la red</w:t>
+          <w:t>Ilustración 1 – Muestra de la red</w:t>
         </w:r>
         <w:r>
           <w:rPr>
@@ -2999,7 +3202,7 @@
             <w:noProof/>
             <w:webHidden/>
           </w:rPr>
-          <w:instrText xml:space="preserve"> PAGEREF _Toc72916100 \h </w:instrText>
+          <w:instrText xml:space="preserve"> PAGEREF _Toc72927739 \h </w:instrText>
         </w:r>
         <w:r>
           <w:rPr>
@@ -3032,6 +3235,438 @@
     </w:p>
     <w:p>
       <w:pPr>
+        <w:pStyle w:val="Tabladeilustraciones"/>
+        <w:tabs>
+          <w:tab w:val="right" w:leader="dot" w:pos="8494"/>
+        </w:tabs>
+        <w:rPr>
+          <w:rFonts w:asciiTheme="minorHAnsi" w:hAnsiTheme="minorHAnsi"/>
+          <w:noProof/>
+          <w:color w:val="auto"/>
+          <w:szCs w:val="22"/>
+          <w:lang w:eastAsia="es-ES"/>
+        </w:rPr>
+      </w:pPr>
+      <w:hyperlink w:anchor="_Toc72927740" w:history="1">
+        <w:r>
+          <w:rPr>
+            <w:rStyle w:val="Hipervnculo"/>
+            <w:noProof/>
+          </w:rPr>
+          <w:t>Ilustración 2 – Código de colores</w:t>
+        </w:r>
+        <w:r>
+          <w:rPr>
+            <w:noProof/>
+            <w:webHidden/>
+          </w:rPr>
+          <w:tab/>
+        </w:r>
+        <w:r>
+          <w:rPr>
+            <w:noProof/>
+            <w:webHidden/>
+          </w:rPr>
+          <w:fldChar w:fldCharType="begin"/>
+        </w:r>
+        <w:r>
+          <w:rPr>
+            <w:noProof/>
+            <w:webHidden/>
+          </w:rPr>
+          <w:instrText xml:space="preserve"> PAGEREF _Toc72927740 \h </w:instrText>
+        </w:r>
+        <w:r>
+          <w:rPr>
+            <w:noProof/>
+            <w:webHidden/>
+          </w:rPr>
+        </w:r>
+        <w:r>
+          <w:rPr>
+            <w:noProof/>
+            <w:webHidden/>
+          </w:rPr>
+          <w:fldChar w:fldCharType="separate"/>
+        </w:r>
+        <w:r>
+          <w:rPr>
+            <w:noProof/>
+            <w:webHidden/>
+          </w:rPr>
+          <w:t>6</w:t>
+        </w:r>
+        <w:r>
+          <w:rPr>
+            <w:noProof/>
+            <w:webHidden/>
+          </w:rPr>
+          <w:fldChar w:fldCharType="end"/>
+        </w:r>
+      </w:hyperlink>
+    </w:p>
+    <w:p>
+      <w:pPr>
+        <w:pStyle w:val="Tabladeilustraciones"/>
+        <w:tabs>
+          <w:tab w:val="right" w:leader="dot" w:pos="8494"/>
+        </w:tabs>
+        <w:rPr>
+          <w:rFonts w:asciiTheme="minorHAnsi" w:hAnsiTheme="minorHAnsi"/>
+          <w:noProof/>
+          <w:color w:val="auto"/>
+          <w:szCs w:val="22"/>
+          <w:lang w:eastAsia="es-ES"/>
+        </w:rPr>
+      </w:pPr>
+      <w:hyperlink w:anchor="_Toc72927741" w:history="1">
+        <w:r>
+          <w:rPr>
+            <w:rStyle w:val="Hipervnculo"/>
+            <w:noProof/>
+          </w:rPr>
+          <w:t>Ilustración 3 – Nodo #EURO2020</w:t>
+        </w:r>
+        <w:r>
+          <w:rPr>
+            <w:noProof/>
+            <w:webHidden/>
+          </w:rPr>
+          <w:tab/>
+        </w:r>
+        <w:r>
+          <w:rPr>
+            <w:noProof/>
+            <w:webHidden/>
+          </w:rPr>
+          <w:fldChar w:fldCharType="begin"/>
+        </w:r>
+        <w:r>
+          <w:rPr>
+            <w:noProof/>
+            <w:webHidden/>
+          </w:rPr>
+          <w:instrText xml:space="preserve"> PAGEREF _Toc72927741 \h </w:instrText>
+        </w:r>
+        <w:r>
+          <w:rPr>
+            <w:noProof/>
+            <w:webHidden/>
+          </w:rPr>
+        </w:r>
+        <w:r>
+          <w:rPr>
+            <w:noProof/>
+            <w:webHidden/>
+          </w:rPr>
+          <w:fldChar w:fldCharType="separate"/>
+        </w:r>
+        <w:r>
+          <w:rPr>
+            <w:noProof/>
+            <w:webHidden/>
+          </w:rPr>
+          <w:t>7</w:t>
+        </w:r>
+        <w:r>
+          <w:rPr>
+            <w:noProof/>
+            <w:webHidden/>
+          </w:rPr>
+          <w:fldChar w:fldCharType="end"/>
+        </w:r>
+      </w:hyperlink>
+    </w:p>
+    <w:p>
+      <w:pPr>
+        <w:pStyle w:val="Tabladeilustraciones"/>
+        <w:tabs>
+          <w:tab w:val="right" w:leader="dot" w:pos="8494"/>
+        </w:tabs>
+        <w:rPr>
+          <w:rFonts w:asciiTheme="minorHAnsi" w:hAnsiTheme="minorHAnsi"/>
+          <w:noProof/>
+          <w:color w:val="auto"/>
+          <w:szCs w:val="22"/>
+          <w:lang w:eastAsia="es-ES"/>
+        </w:rPr>
+      </w:pPr>
+      <w:hyperlink r:id="rId15" w:anchor="_Toc72927742" w:history="1">
+        <w:r>
+          <w:rPr>
+            <w:rStyle w:val="Hipervnculo"/>
+            <w:noProof/>
+          </w:rPr>
+          <w:t>Ilustración 4 – Segunda gran comunidad</w:t>
+        </w:r>
+        <w:r>
+          <w:rPr>
+            <w:noProof/>
+            <w:webHidden/>
+          </w:rPr>
+          <w:tab/>
+        </w:r>
+        <w:r>
+          <w:rPr>
+            <w:noProof/>
+            <w:webHidden/>
+          </w:rPr>
+          <w:fldChar w:fldCharType="begin"/>
+        </w:r>
+        <w:r>
+          <w:rPr>
+            <w:noProof/>
+            <w:webHidden/>
+          </w:rPr>
+          <w:instrText xml:space="preserve"> PAGEREF _Toc72927742 \h </w:instrText>
+        </w:r>
+        <w:r>
+          <w:rPr>
+            <w:noProof/>
+            <w:webHidden/>
+          </w:rPr>
+        </w:r>
+        <w:r>
+          <w:rPr>
+            <w:noProof/>
+            <w:webHidden/>
+          </w:rPr>
+          <w:fldChar w:fldCharType="separate"/>
+        </w:r>
+        <w:r>
+          <w:rPr>
+            <w:noProof/>
+            <w:webHidden/>
+          </w:rPr>
+          <w:t>7</w:t>
+        </w:r>
+        <w:r>
+          <w:rPr>
+            <w:noProof/>
+            <w:webHidden/>
+          </w:rPr>
+          <w:fldChar w:fldCharType="end"/>
+        </w:r>
+      </w:hyperlink>
+    </w:p>
+    <w:p>
+      <w:pPr>
+        <w:pStyle w:val="Tabladeilustraciones"/>
+        <w:tabs>
+          <w:tab w:val="right" w:leader="dot" w:pos="8494"/>
+        </w:tabs>
+        <w:rPr>
+          <w:rFonts w:asciiTheme="minorHAnsi" w:hAnsiTheme="minorHAnsi"/>
+          <w:noProof/>
+          <w:color w:val="auto"/>
+          <w:szCs w:val="22"/>
+          <w:lang w:eastAsia="es-ES"/>
+        </w:rPr>
+      </w:pPr>
+      <w:hyperlink w:anchor="_Toc72927743" w:history="1">
+        <w:r>
+          <w:rPr>
+            <w:rStyle w:val="Hipervnculo"/>
+            <w:noProof/>
+          </w:rPr>
+          <w:t>Ilustración 5 – Tercera comunidad</w:t>
+        </w:r>
+        <w:r>
+          <w:rPr>
+            <w:noProof/>
+            <w:webHidden/>
+          </w:rPr>
+          <w:tab/>
+        </w:r>
+        <w:r>
+          <w:rPr>
+            <w:noProof/>
+            <w:webHidden/>
+          </w:rPr>
+          <w:fldChar w:fldCharType="begin"/>
+        </w:r>
+        <w:r>
+          <w:rPr>
+            <w:noProof/>
+            <w:webHidden/>
+          </w:rPr>
+          <w:instrText xml:space="preserve"> PAGEREF _Toc72927743 \h </w:instrText>
+        </w:r>
+        <w:r>
+          <w:rPr>
+            <w:noProof/>
+            <w:webHidden/>
+          </w:rPr>
+        </w:r>
+        <w:r>
+          <w:rPr>
+            <w:noProof/>
+            <w:webHidden/>
+          </w:rPr>
+          <w:fldChar w:fldCharType="separate"/>
+        </w:r>
+        <w:r>
+          <w:rPr>
+            <w:noProof/>
+            <w:webHidden/>
+          </w:rPr>
+          <w:t>8</w:t>
+        </w:r>
+        <w:r>
+          <w:rPr>
+            <w:noProof/>
+            <w:webHidden/>
+          </w:rPr>
+          <w:fldChar w:fldCharType="end"/>
+        </w:r>
+      </w:hyperlink>
+    </w:p>
+    <w:p>
+      <w:pPr>
+        <w:pStyle w:val="Tabladeilustraciones"/>
+        <w:tabs>
+          <w:tab w:val="right" w:leader="dot" w:pos="8494"/>
+        </w:tabs>
+        <w:rPr>
+          <w:rFonts w:asciiTheme="minorHAnsi" w:hAnsiTheme="minorHAnsi"/>
+          <w:noProof/>
+          <w:color w:val="auto"/>
+          <w:szCs w:val="22"/>
+          <w:lang w:eastAsia="es-ES"/>
+        </w:rPr>
+      </w:pPr>
+      <w:hyperlink w:anchor="_Toc72927744" w:history="1">
+        <w:r>
+          <w:rPr>
+            <w:rStyle w:val="Hipervnculo"/>
+            <w:noProof/>
+          </w:rPr>
+          <w:t>Ilustración 6 – Distribución de grados</w:t>
+        </w:r>
+        <w:r>
+          <w:rPr>
+            <w:noProof/>
+            <w:webHidden/>
+          </w:rPr>
+          <w:tab/>
+        </w:r>
+        <w:r>
+          <w:rPr>
+            <w:noProof/>
+            <w:webHidden/>
+          </w:rPr>
+          <w:fldChar w:fldCharType="begin"/>
+        </w:r>
+        <w:r>
+          <w:rPr>
+            <w:noProof/>
+            <w:webHidden/>
+          </w:rPr>
+          <w:instrText xml:space="preserve"> PAGEREF _Toc72927744 \h </w:instrText>
+        </w:r>
+        <w:r>
+          <w:rPr>
+            <w:noProof/>
+            <w:webHidden/>
+          </w:rPr>
+        </w:r>
+        <w:r>
+          <w:rPr>
+            <w:noProof/>
+            <w:webHidden/>
+          </w:rPr>
+          <w:fldChar w:fldCharType="separate"/>
+        </w:r>
+        <w:r>
+          <w:rPr>
+            <w:noProof/>
+            <w:webHidden/>
+          </w:rPr>
+          <w:t>9</w:t>
+        </w:r>
+        <w:r>
+          <w:rPr>
+            <w:noProof/>
+            <w:webHidden/>
+          </w:rPr>
+          <w:fldChar w:fldCharType="end"/>
+        </w:r>
+      </w:hyperlink>
+    </w:p>
+    <w:p>
+      <w:pPr>
+        <w:pStyle w:val="Tabladeilustraciones"/>
+        <w:tabs>
+          <w:tab w:val="right" w:leader="dot" w:pos="8494"/>
+        </w:tabs>
+        <w:rPr>
+          <w:rFonts w:asciiTheme="minorHAnsi" w:hAnsiTheme="minorHAnsi"/>
+          <w:noProof/>
+          <w:color w:val="auto"/>
+          <w:szCs w:val="22"/>
+          <w:lang w:eastAsia="es-ES"/>
+        </w:rPr>
+      </w:pPr>
+      <w:hyperlink w:anchor="_Toc72927745" w:history="1">
+        <w:r>
+          <w:rPr>
+            <w:rStyle w:val="Hipervnculo"/>
+            <w:noProof/>
+          </w:rPr>
+          <w:t>Ilustración 7 – Distribución del coeficiente de clustering medio</w:t>
+        </w:r>
+        <w:r>
+          <w:rPr>
+            <w:noProof/>
+            <w:webHidden/>
+          </w:rPr>
+          <w:tab/>
+        </w:r>
+        <w:r>
+          <w:rPr>
+            <w:noProof/>
+            <w:webHidden/>
+          </w:rPr>
+          <w:fldChar w:fldCharType="begin"/>
+        </w:r>
+        <w:r>
+          <w:rPr>
+            <w:noProof/>
+            <w:webHidden/>
+          </w:rPr>
+          <w:instrText xml:space="preserve"> PAGEREF _Toc72927745 \h </w:instrText>
+        </w:r>
+        <w:r>
+          <w:rPr>
+            <w:noProof/>
+            <w:webHidden/>
+          </w:rPr>
+        </w:r>
+        <w:r>
+          <w:rPr>
+            <w:noProof/>
+            <w:webHidden/>
+          </w:rPr>
+          <w:fldChar w:fldCharType="separate"/>
+        </w:r>
+        <w:r>
+          <w:rPr>
+            <w:noProof/>
+            <w:webHidden/>
+          </w:rPr>
+          <w:t>10</w:t>
+        </w:r>
+        <w:r>
+          <w:rPr>
+            <w:noProof/>
+            <w:webHidden/>
+          </w:rPr>
+          <w:fldChar w:fldCharType="end"/>
+        </w:r>
+      </w:hyperlink>
+    </w:p>
+    <w:p>
+      <w:pPr>
         <w:pStyle w:val="Ttulo1"/>
         <w:numPr>
           <w:ilvl w:val="0"/>
@@ -3068,7 +3703,7 @@
           <w:numId w:val="2"/>
         </w:numPr>
       </w:pPr>
-      <w:bookmarkStart w:id="14" w:name="_Toc72916040"/>
+      <w:bookmarkStart w:id="14" w:name="_Toc72927747"/>
       <w:r>
         <w:lastRenderedPageBreak/>
         <w:t>Introducción</w:t>
@@ -3079,7 +3714,7 @@
       <w:pPr>
         <w:pStyle w:val="Ttulo2"/>
       </w:pPr>
-      <w:bookmarkStart w:id="15" w:name="_Toc72916041"/>
+      <w:bookmarkStart w:id="15" w:name="_Toc72927748"/>
       <w:r>
         <w:t>Temática de investigación</w:t>
       </w:r>
@@ -3153,7 +3788,23 @@
         <w:t>Defensas</w:t>
       </w:r>
       <w:r>
-        <w:t>: José Luis Gayá, Jordi Alba, Pau Torres, Aymeric Laporte, Eric García, Diego Llorente, César Azpilicueta y Marcos Llorente.</w:t>
+        <w:t xml:space="preserve">: José Luis </w:t>
+      </w:r>
+      <w:proofErr w:type="spellStart"/>
+      <w:r>
+        <w:t>Gayá</w:t>
+      </w:r>
+      <w:proofErr w:type="spellEnd"/>
+      <w:r>
+        <w:t xml:space="preserve">, Jordi Alba, Pau Torres, </w:t>
+      </w:r>
+      <w:proofErr w:type="spellStart"/>
+      <w:r>
+        <w:t>Aymeric</w:t>
+      </w:r>
+      <w:proofErr w:type="spellEnd"/>
+      <w:r>
+        <w:t xml:space="preserve"> Laporte, Eric García, Diego Llorente, César Azpilicueta y Marcos Llorente.</w:t>
       </w:r>
     </w:p>
     <w:p>
@@ -3174,7 +3825,15 @@
         <w:t>Centrocampistas</w:t>
       </w:r>
       <w:r>
-        <w:t>: Sergio Busquets, Rodri Hernández, Pedri, Thiago Alcántara, Koke Resurrección y Fabián Ruiz.</w:t>
+        <w:t xml:space="preserve">: Sergio Busquets, Rodri Hernández, </w:t>
+      </w:r>
+      <w:proofErr w:type="spellStart"/>
+      <w:r>
+        <w:t>Pedri</w:t>
+      </w:r>
+      <w:proofErr w:type="spellEnd"/>
+      <w:r>
+        <w:t>, Thiago Alcántara, Koke Resurrección y Fabián Ruiz.</w:t>
       </w:r>
     </w:p>
     <w:p>
@@ -3195,7 +3854,15 @@
         <w:t>Delanteros</w:t>
       </w:r>
       <w:r>
-        <w:t>: Dani Olmo, Mikel Oyarzabal, Álvaro Morata, Gerard Moreno, Ferran Torres, Adama Traoré y Pablo Sarabia.</w:t>
+        <w:t xml:space="preserve">: Dani Olmo, Mikel Oyarzabal, Álvaro Morata, Gerard Moreno, Ferran Torres, Adama </w:t>
+      </w:r>
+      <w:proofErr w:type="spellStart"/>
+      <w:r>
+        <w:t>Traoré</w:t>
+      </w:r>
+      <w:proofErr w:type="spellEnd"/>
+      <w:r>
+        <w:t xml:space="preserve"> y Pablo Sarabia.</w:t>
       </w:r>
     </w:p>
     <w:p>
@@ -3230,7 +3897,7 @@
       <w:pPr>
         <w:pStyle w:val="Ttulo2"/>
       </w:pPr>
-      <w:bookmarkStart w:id="17" w:name="_Toc72916042"/>
+      <w:bookmarkStart w:id="17" w:name="_Toc72927749"/>
       <w:r>
         <w:t>Medio social y conjunto de datos</w:t>
       </w:r>
@@ -3245,17 +3912,65 @@
           <w:i/>
           <w:iCs/>
         </w:rPr>
-        <w:t>“Gephi”</w:t>
-      </w:r>
-      <w:r>
-        <w:t xml:space="preserve"> utilizaremos el plugin </w:t>
-      </w:r>
+        <w:t>“</w:t>
+      </w:r>
+      <w:proofErr w:type="spellStart"/>
       <w:r>
         <w:rPr>
           <w:i/>
           <w:iCs/>
         </w:rPr>
-        <w:t>“Twitter Streaming Importer”</w:t>
+        <w:t>Gephi</w:t>
+      </w:r>
+      <w:proofErr w:type="spellEnd"/>
+      <w:r>
+        <w:rPr>
+          <w:i/>
+          <w:iCs/>
+        </w:rPr>
+        <w:t>”</w:t>
+      </w:r>
+      <w:r>
+        <w:t xml:space="preserve"> utilizaremos el plugin </w:t>
+      </w:r>
+      <w:r>
+        <w:rPr>
+          <w:i/>
+          <w:iCs/>
+        </w:rPr>
+        <w:t xml:space="preserve">“Twitter </w:t>
+      </w:r>
+      <w:proofErr w:type="spellStart"/>
+      <w:r>
+        <w:rPr>
+          <w:i/>
+          <w:iCs/>
+        </w:rPr>
+        <w:t>Streaming</w:t>
+      </w:r>
+      <w:proofErr w:type="spellEnd"/>
+      <w:r>
+        <w:rPr>
+          <w:i/>
+          <w:iCs/>
+        </w:rPr>
+        <w:t xml:space="preserve"> </w:t>
+      </w:r>
+      <w:proofErr w:type="spellStart"/>
+      <w:r>
+        <w:rPr>
+          <w:i/>
+          <w:iCs/>
+        </w:rPr>
+        <w:t>Importer</w:t>
+      </w:r>
+      <w:proofErr w:type="spellEnd"/>
+      <w:r>
+        <w:rPr>
+          <w:i/>
+          <w:iCs/>
+        </w:rPr>
+        <w:t>”</w:t>
       </w:r>
       <w:r>
         <w:t xml:space="preserve"> pudiéndolo añadir directamente desde la interfaz del programa.</w:t>
@@ -3283,46 +3998,78 @@
           <w:i/>
           <w:iCs/>
         </w:rPr>
-        <w:t>“Gephi”</w:t>
-      </w:r>
-      <w:r>
-        <w:t>.</w:t>
-      </w:r>
-    </w:p>
-    <w:bookmarkEnd w:id="16"/>
-    <w:p>
-      <w:pPr>
-        <w:spacing w:before="0" w:line="300" w:lineRule="auto"/>
-        <w:jc w:val="left"/>
-      </w:pPr>
-      <w:r>
-        <w:br w:type="page"/>
-      </w:r>
-    </w:p>
-    <w:p>
-      <w:pPr>
-        <w:pStyle w:val="Ttulo1"/>
-      </w:pPr>
-      <w:bookmarkStart w:id="18" w:name="_Toc72916043"/>
-      <w:r>
-        <w:lastRenderedPageBreak/>
-        <w:t>Construcción de la red</w:t>
-      </w:r>
-      <w:bookmarkEnd w:id="18"/>
-    </w:p>
-    <w:p>
-      <w:r>
-        <w:t>Haciendo uso de las herramientas mencionadas anteriormente y u</w:t>
-      </w:r>
-      <w:r>
-        <w:t xml:space="preserve">na vez concluidos todos los pasos anteriores hemos añadido los hashtags #EURO2020, #SergioCanales y nombrar a </w:t>
-      </w:r>
+        <w:t>“</w:t>
+      </w:r>
+      <w:proofErr w:type="spellStart"/>
       <w:r>
         <w:rPr>
           <w:i/>
           <w:iCs/>
         </w:rPr>
-        <w:t>“sergio canales”</w:t>
+        <w:t>Gephi</w:t>
+      </w:r>
+      <w:proofErr w:type="spellEnd"/>
+      <w:r>
+        <w:rPr>
+          <w:i/>
+          <w:iCs/>
+        </w:rPr>
+        <w:t>”</w:t>
+      </w:r>
+      <w:r>
+        <w:t>.</w:t>
+      </w:r>
+    </w:p>
+    <w:bookmarkEnd w:id="16"/>
+    <w:p>
+      <w:pPr>
+        <w:spacing w:before="0" w:line="300" w:lineRule="auto"/>
+        <w:jc w:val="left"/>
+      </w:pPr>
+      <w:r>
+        <w:br w:type="page"/>
+      </w:r>
+    </w:p>
+    <w:p>
+      <w:pPr>
+        <w:pStyle w:val="Ttulo1"/>
+      </w:pPr>
+      <w:bookmarkStart w:id="18" w:name="_Toc72927750"/>
+      <w:r>
+        <w:lastRenderedPageBreak/>
+        <w:t>Construcción de la red</w:t>
+      </w:r>
+      <w:bookmarkEnd w:id="18"/>
+    </w:p>
+    <w:p>
+      <w:r>
+        <w:t>Haciendo uso de las herramientas mencionadas anteriormente y u</w:t>
+      </w:r>
+      <w:r>
+        <w:t xml:space="preserve">na vez concluidos todos los pasos anteriores hemos añadido los hashtags #EURO2020, #SergioCanales y nombrar a </w:t>
+      </w:r>
+      <w:r>
+        <w:rPr>
+          <w:i/>
+          <w:iCs/>
+        </w:rPr>
+        <w:t>“</w:t>
+      </w:r>
+      <w:proofErr w:type="spellStart"/>
+      <w:r>
+        <w:rPr>
+          <w:i/>
+          <w:iCs/>
+        </w:rPr>
+        <w:t>sergio</w:t>
+      </w:r>
+      <w:proofErr w:type="spellEnd"/>
+      <w:r>
+        <w:rPr>
+          <w:i/>
+          <w:iCs/>
+        </w:rPr>
+        <w:t xml:space="preserve"> canales”</w:t>
       </w:r>
       <w:r>
         <w:t>.</w:t>
@@ -3454,7 +4201,23 @@
           <w:i/>
           <w:iCs/>
         </w:rPr>
-        <w:t xml:space="preserve">“retweet” </w:t>
+        <w:t>“</w:t>
+      </w:r>
+      <w:proofErr w:type="spellStart"/>
+      <w:r>
+        <w:rPr>
+          <w:i/>
+          <w:iCs/>
+        </w:rPr>
+        <w:t>retweet</w:t>
+      </w:r>
+      <w:proofErr w:type="spellEnd"/>
+      <w:r>
+        <w:rPr>
+          <w:i/>
+          <w:iCs/>
+        </w:rPr>
+        <w:t xml:space="preserve">” </w:t>
       </w:r>
       <w:r>
         <w:t>de tipo mención.</w:t>
@@ -3476,8 +4239,17 @@
           <w:i/>
           <w:iCs/>
         </w:rPr>
-        <w:t>“retweet</w:t>
-      </w:r>
+        <w:t>“</w:t>
+      </w:r>
+      <w:proofErr w:type="spellStart"/>
+      <w:r>
+        <w:rPr>
+          <w:i/>
+          <w:iCs/>
+        </w:rPr>
+        <w:t>retweet</w:t>
+      </w:r>
+      <w:proofErr w:type="spellEnd"/>
       <w:r>
         <w:t>”.</w:t>
       </w:r>
@@ -3508,7 +4280,23 @@
           <w:i/>
           <w:iCs/>
         </w:rPr>
-        <w:t>“retweet”</w:t>
+        <w:t>“</w:t>
+      </w:r>
+      <w:proofErr w:type="spellStart"/>
+      <w:r>
+        <w:rPr>
+          <w:i/>
+          <w:iCs/>
+        </w:rPr>
+        <w:t>retweet</w:t>
+      </w:r>
+      <w:proofErr w:type="spellEnd"/>
+      <w:r>
+        <w:rPr>
+          <w:i/>
+          <w:iCs/>
+        </w:rPr>
+        <w:t>”</w:t>
       </w:r>
       <w:r>
         <w:t xml:space="preserve"> o cita.</w:t>
@@ -3540,7 +4328,7 @@
                     <pic:cNvPicPr/>
                   </pic:nvPicPr>
                   <pic:blipFill>
-                    <a:blip r:embed="rId15"/>
+                    <a:blip r:embed="rId16"/>
                     <a:stretch>
                       <a:fillRect/>
                     </a:stretch>
@@ -3566,18 +4354,31 @@
         <w:pStyle w:val="Descripcin"/>
         <w:jc w:val="center"/>
       </w:pPr>
-      <w:bookmarkStart w:id="19" w:name="_Toc72916100"/>
+      <w:bookmarkStart w:id="19" w:name="_Toc72927739"/>
       <w:r>
         <w:t xml:space="preserve">Ilustración </w:t>
       </w:r>
-      <w:fldSimple w:instr=" SEQ Ilustración \* ARABIC ">
-        <w:r>
-          <w:rPr>
-            <w:noProof/>
-          </w:rPr>
-          <w:t>1</w:t>
-        </w:r>
-      </w:fldSimple>
+      <w:r>
+        <w:fldChar w:fldCharType="begin"/>
+      </w:r>
+      <w:r>
+        <w:instrText xml:space="preserve"> SEQ Ilustración \* ARABIC </w:instrText>
+      </w:r>
+      <w:r>
+        <w:fldChar w:fldCharType="separate"/>
+      </w:r>
+      <w:r>
+        <w:rPr>
+          <w:noProof/>
+        </w:rPr>
+        <w:t>1</w:t>
+      </w:r>
+      <w:r>
+        <w:rPr>
+          <w:noProof/>
+        </w:rPr>
+        <w:fldChar w:fldCharType="end"/>
+      </w:r>
       <w:r>
         <w:t xml:space="preserve"> – Muestra de la red</w:t>
       </w:r>
@@ -3614,7 +4415,7 @@
                     <pic:cNvPicPr/>
                   </pic:nvPicPr>
                   <pic:blipFill>
-                    <a:blip r:embed="rId16"/>
+                    <a:blip r:embed="rId17"/>
                     <a:stretch>
                       <a:fillRect/>
                     </a:stretch>
@@ -3640,20 +4441,35 @@
         <w:pStyle w:val="Descripcin"/>
         <w:jc w:val="center"/>
       </w:pPr>
+      <w:bookmarkStart w:id="20" w:name="_Toc72927740"/>
       <w:r>
         <w:t xml:space="preserve">Ilustración </w:t>
       </w:r>
-      <w:fldSimple w:instr=" SEQ Ilustración \* ARABIC ">
-        <w:r>
-          <w:rPr>
-            <w:noProof/>
-          </w:rPr>
-          <w:t>2</w:t>
-        </w:r>
-      </w:fldSimple>
+      <w:r>
+        <w:fldChar w:fldCharType="begin"/>
+      </w:r>
+      <w:r>
+        <w:instrText xml:space="preserve"> SEQ Ilustración \* ARABIC </w:instrText>
+      </w:r>
+      <w:r>
+        <w:fldChar w:fldCharType="separate"/>
+      </w:r>
+      <w:r>
+        <w:rPr>
+          <w:noProof/>
+        </w:rPr>
+        <w:t>2</w:t>
+      </w:r>
+      <w:r>
+        <w:rPr>
+          <w:noProof/>
+        </w:rPr>
+        <w:fldChar w:fldCharType="end"/>
+      </w:r>
       <w:r>
         <w:t xml:space="preserve"> – Código de colores</w:t>
       </w:r>
+      <w:bookmarkEnd w:id="20"/>
     </w:p>
     <w:p>
       <w:r>
@@ -3787,22 +4603,22 @@
       <w:pPr>
         <w:pStyle w:val="Ttulo1"/>
       </w:pPr>
-      <w:bookmarkStart w:id="20" w:name="_Toc72916044"/>
+      <w:bookmarkStart w:id="21" w:name="_Toc72927751"/>
       <w:r>
         <w:lastRenderedPageBreak/>
         <w:t>Análisis</w:t>
       </w:r>
-      <w:bookmarkEnd w:id="20"/>
+      <w:bookmarkEnd w:id="21"/>
     </w:p>
     <w:p>
       <w:pPr>
         <w:pStyle w:val="Ttulo2"/>
       </w:pPr>
-      <w:bookmarkStart w:id="21" w:name="_Toc72916045"/>
+      <w:bookmarkStart w:id="22" w:name="_Toc72927752"/>
       <w:r>
         <w:t>Características estructurales</w:t>
       </w:r>
-      <w:bookmarkEnd w:id="21"/>
+      <w:bookmarkEnd w:id="22"/>
     </w:p>
     <w:p>
       <w:r>
@@ -3864,6 +4680,9 @@
         <w:jc w:val="center"/>
       </w:pPr>
       <w:r>
+        <w:rPr>
+          <w:noProof/>
+        </w:rPr>
         <w:drawing>
           <wp:inline distT="0" distB="0" distL="0" distR="0" wp14:anchorId="5FEB18A9" wp14:editId="410F9569">
             <wp:extent cx="4081192" cy="2578100"/>
@@ -3880,7 +4699,7 @@
                     <pic:cNvPicPr/>
                   </pic:nvPicPr>
                   <pic:blipFill>
-                    <a:blip r:embed="rId17"/>
+                    <a:blip r:embed="rId18"/>
                     <a:stretch>
                       <a:fillRect/>
                     </a:stretch>
@@ -3906,20 +4725,35 @@
         <w:pStyle w:val="Descripcin"/>
         <w:jc w:val="center"/>
       </w:pPr>
+      <w:bookmarkStart w:id="23" w:name="_Toc72927741"/>
       <w:r>
         <w:t xml:space="preserve">Ilustración </w:t>
       </w:r>
-      <w:fldSimple w:instr=" SEQ Ilustración \* ARABIC ">
-        <w:r>
-          <w:rPr>
-            <w:noProof/>
-          </w:rPr>
-          <w:t>3</w:t>
-        </w:r>
-      </w:fldSimple>
+      <w:r>
+        <w:fldChar w:fldCharType="begin"/>
+      </w:r>
+      <w:r>
+        <w:instrText xml:space="preserve"> SEQ Ilustración \* ARABIC </w:instrText>
+      </w:r>
+      <w:r>
+        <w:fldChar w:fldCharType="separate"/>
+      </w:r>
+      <w:r>
+        <w:rPr>
+          <w:noProof/>
+        </w:rPr>
+        <w:t>3</w:t>
+      </w:r>
+      <w:r>
+        <w:rPr>
+          <w:noProof/>
+        </w:rPr>
+        <w:fldChar w:fldCharType="end"/>
+      </w:r>
       <w:r>
         <w:t xml:space="preserve"> – Nodo #EURO2020</w:t>
       </w:r>
+      <w:bookmarkEnd w:id="23"/>
     </w:p>
     <w:p>
       <w:pPr>
@@ -3930,6 +4764,9 @@
         </w:numPr>
       </w:pPr>
       <w:r>
+        <w:rPr>
+          <w:noProof/>
+        </w:rPr>
         <w:drawing>
           <wp:anchor distT="0" distB="0" distL="114300" distR="114300" simplePos="0" relativeHeight="251660294" behindDoc="1" locked="0" layoutInCell="1" allowOverlap="1" wp14:anchorId="49F2636B" wp14:editId="13CAAD11">
             <wp:simplePos x="0" y="0"/>
@@ -3962,7 +4799,7 @@
                     <pic:cNvPicPr/>
                   </pic:nvPicPr>
                   <pic:blipFill>
-                    <a:blip r:embed="rId18" cstate="print">
+                    <a:blip r:embed="rId19" cstate="print">
                       <a:extLst>
                         <a:ext uri="{28A0092B-C50C-407E-A947-70E740481C1C}">
                           <a14:useLocalDpi xmlns:a14="http://schemas.microsoft.com/office/drawing/2010/main" val="0"/>
@@ -3995,6 +4832,9 @@
         </w:drawing>
       </w:r>
       <w:r>
+        <w:rPr>
+          <w:noProof/>
+        </w:rPr>
         <w:drawing>
           <wp:anchor distT="0" distB="0" distL="114300" distR="114300" simplePos="0" relativeHeight="251659270" behindDoc="1" locked="0" layoutInCell="1" allowOverlap="1" wp14:anchorId="4D5FF590" wp14:editId="7E20AF60">
             <wp:simplePos x="0" y="0"/>
@@ -4027,7 +4867,7 @@
                     <pic:cNvPicPr/>
                   </pic:nvPicPr>
                   <pic:blipFill>
-                    <a:blip r:embed="rId19" cstate="print">
+                    <a:blip r:embed="rId20" cstate="print">
                       <a:extLst>
                         <a:ext uri="{28A0092B-C50C-407E-A947-70E740481C1C}">
                           <a14:useLocalDpi xmlns:a14="http://schemas.microsoft.com/office/drawing/2010/main" val="0"/>
@@ -4133,20 +4973,35 @@
                                 <w:szCs w:val="21"/>
                               </w:rPr>
                             </w:pPr>
+                            <w:bookmarkStart w:id="24" w:name="_Toc72927742"/>
                             <w:r>
                               <w:t xml:space="preserve">Ilustración </w:t>
                             </w:r>
-                            <w:fldSimple w:instr=" SEQ Ilustración \* ARABIC ">
-                              <w:r>
-                                <w:rPr>
-                                  <w:noProof/>
-                                </w:rPr>
-                                <w:t>4</w:t>
-                              </w:r>
-                            </w:fldSimple>
+                            <w:r>
+                              <w:fldChar w:fldCharType="begin"/>
+                            </w:r>
+                            <w:r>
+                              <w:instrText xml:space="preserve"> SEQ Ilustración \* ARABIC </w:instrText>
+                            </w:r>
+                            <w:r>
+                              <w:fldChar w:fldCharType="separate"/>
+                            </w:r>
+                            <w:r>
+                              <w:rPr>
+                                <w:noProof/>
+                              </w:rPr>
+                              <w:t>4</w:t>
+                            </w:r>
+                            <w:r>
+                              <w:rPr>
+                                <w:noProof/>
+                              </w:rPr>
+                              <w:fldChar w:fldCharType="end"/>
+                            </w:r>
                             <w:r>
                               <w:t xml:space="preserve"> – Segunda gran comunidad</w:t>
                             </w:r>
+                            <w:bookmarkEnd w:id="24"/>
                           </w:p>
                         </w:txbxContent>
                       </wps:txbx>
@@ -4175,20 +5030,35 @@
                           <w:szCs w:val="21"/>
                         </w:rPr>
                       </w:pPr>
+                      <w:bookmarkStart w:id="25" w:name="_Toc72927742"/>
                       <w:r>
                         <w:t xml:space="preserve">Ilustración </w:t>
                       </w:r>
-                      <w:fldSimple w:instr=" SEQ Ilustración \* ARABIC ">
-                        <w:r>
-                          <w:rPr>
-                            <w:noProof/>
-                          </w:rPr>
-                          <w:t>4</w:t>
-                        </w:r>
-                      </w:fldSimple>
+                      <w:r>
+                        <w:fldChar w:fldCharType="begin"/>
+                      </w:r>
+                      <w:r>
+                        <w:instrText xml:space="preserve"> SEQ Ilustración \* ARABIC </w:instrText>
+                      </w:r>
+                      <w:r>
+                        <w:fldChar w:fldCharType="separate"/>
+                      </w:r>
+                      <w:r>
+                        <w:rPr>
+                          <w:noProof/>
+                        </w:rPr>
+                        <w:t>4</w:t>
+                      </w:r>
+                      <w:r>
+                        <w:rPr>
+                          <w:noProof/>
+                        </w:rPr>
+                        <w:fldChar w:fldCharType="end"/>
+                      </w:r>
                       <w:r>
                         <w:t xml:space="preserve"> – Segunda gran comunidad</w:t>
                       </w:r>
+                      <w:bookmarkEnd w:id="25"/>
                     </w:p>
                   </w:txbxContent>
                 </v:textbox>
@@ -4216,7 +5086,23 @@
           <w:i/>
           <w:iCs/>
         </w:rPr>
-        <w:t>“Aliexpress”</w:t>
+        <w:t>“</w:t>
+      </w:r>
+      <w:proofErr w:type="spellStart"/>
+      <w:r>
+        <w:rPr>
+          <w:i/>
+          <w:iCs/>
+        </w:rPr>
+        <w:t>Aliexpress</w:t>
+      </w:r>
+      <w:proofErr w:type="spellEnd"/>
+      <w:r>
+        <w:rPr>
+          <w:i/>
+          <w:iCs/>
+        </w:rPr>
+        <w:t>”</w:t>
       </w:r>
       <w:r>
         <w:t>.</w:t>
@@ -4227,6 +5113,9 @@
         <w:pStyle w:val="Prrafodelista"/>
       </w:pPr>
       <w:r>
+        <w:rPr>
+          <w:noProof/>
+        </w:rPr>
         <w:drawing>
           <wp:anchor distT="0" distB="0" distL="114300" distR="114300" simplePos="0" relativeHeight="251664390" behindDoc="0" locked="0" layoutInCell="1" allowOverlap="1" wp14:anchorId="6B5D446A" wp14:editId="6D185B46">
             <wp:simplePos x="0" y="0"/>
@@ -4251,7 +5140,7 @@
                     <pic:cNvPicPr/>
                   </pic:nvPicPr>
                   <pic:blipFill rotWithShape="1">
-                    <a:blip r:embed="rId20" cstate="print">
+                    <a:blip r:embed="rId21" cstate="print">
                       <a:extLst>
                         <a:ext uri="{28A0092B-C50C-407E-A947-70E740481C1C}">
                           <a14:useLocalDpi xmlns:a14="http://schemas.microsoft.com/office/drawing/2010/main" val="0"/>
@@ -4291,6 +5180,9 @@
         </w:drawing>
       </w:r>
       <w:r>
+        <w:rPr>
+          <w:noProof/>
+        </w:rPr>
         <w:drawing>
           <wp:anchor distT="0" distB="0" distL="114300" distR="114300" simplePos="0" relativeHeight="251663366" behindDoc="1" locked="0" layoutInCell="1" allowOverlap="1" wp14:anchorId="540526D0" wp14:editId="06CB4296">
             <wp:simplePos x="0" y="0"/>
@@ -4323,7 +5215,7 @@
                     <pic:cNvPicPr/>
                   </pic:nvPicPr>
                   <pic:blipFill>
-                    <a:blip r:embed="rId21" cstate="print">
+                    <a:blip r:embed="rId22" cstate="print">
                       <a:extLst>
                         <a:ext uri="{28A0092B-C50C-407E-A947-70E740481C1C}">
                           <a14:useLocalDpi xmlns:a14="http://schemas.microsoft.com/office/drawing/2010/main" val="0"/>
@@ -4367,24 +5259,44 @@
         <w:pStyle w:val="Descripcin"/>
         <w:jc w:val="center"/>
       </w:pPr>
+      <w:bookmarkStart w:id="26" w:name="_Toc72927743"/>
       <w:r>
         <w:t xml:space="preserve">Ilustración </w:t>
       </w:r>
-      <w:fldSimple w:instr=" SEQ Ilustración \* ARABIC ">
-        <w:r>
-          <w:rPr>
-            <w:noProof/>
-          </w:rPr>
-          <w:t>5</w:t>
-        </w:r>
-      </w:fldSimple>
+      <w:r>
+        <w:fldChar w:fldCharType="begin"/>
+      </w:r>
+      <w:r>
+        <w:instrText xml:space="preserve"> SEQ Ilustración \* ARABIC </w:instrText>
+      </w:r>
+      <w:r>
+        <w:fldChar w:fldCharType="separate"/>
+      </w:r>
+      <w:r>
+        <w:rPr>
+          <w:noProof/>
+        </w:rPr>
+        <w:t>5</w:t>
+      </w:r>
+      <w:r>
+        <w:rPr>
+          <w:noProof/>
+        </w:rPr>
+        <w:fldChar w:fldCharType="end"/>
+      </w:r>
       <w:r>
         <w:t xml:space="preserve"> – Tercera comunidad</w:t>
       </w:r>
+      <w:bookmarkEnd w:id="26"/>
     </w:p>
     <w:p>
-      <w:r>
-        <w:t>Aún así, realizaremos un análisis de las distintas métricas para realizar un estudio aún más profundo</w:t>
+      <w:proofErr w:type="spellStart"/>
+      <w:r>
+        <w:t>Aún</w:t>
+      </w:r>
+      <w:proofErr w:type="spellEnd"/>
+      <w:r>
+        <w:t xml:space="preserve"> así, realizaremos un análisis de las distintas métricas para realizar un estudio aún más profundo</w:t>
       </w:r>
       <w:r>
         <w:t xml:space="preserve"> ya que por ejemplo aún nos queda por analizar comunidades más pequeñas y aisladas de las que no hemos comentado nada.</w:t>
@@ -4394,11 +5306,11 @@
       <w:pPr>
         <w:pStyle w:val="Ttulo2"/>
       </w:pPr>
-      <w:bookmarkStart w:id="22" w:name="_Toc72916046"/>
+      <w:bookmarkStart w:id="27" w:name="_Toc72927753"/>
       <w:r>
         <w:t>Métricas globales</w:t>
       </w:r>
-      <w:bookmarkEnd w:id="22"/>
+      <w:bookmarkEnd w:id="27"/>
     </w:p>
     <w:p>
       <w:r>
@@ -4409,10 +5321,34 @@
           <w:i/>
           <w:iCs/>
         </w:rPr>
-        <w:t>“Gephi”</w:t>
-      </w:r>
-      <w:r>
-        <w:t xml:space="preserve"> nos proporciona el siguiente calculo de alguna de las medidas de la red, las cuales son:</w:t>
+        <w:t>“</w:t>
+      </w:r>
+      <w:proofErr w:type="spellStart"/>
+      <w:r>
+        <w:rPr>
+          <w:i/>
+          <w:iCs/>
+        </w:rPr>
+        <w:t>Gephi</w:t>
+      </w:r>
+      <w:proofErr w:type="spellEnd"/>
+      <w:r>
+        <w:rPr>
+          <w:i/>
+          <w:iCs/>
+        </w:rPr>
+        <w:t>”</w:t>
+      </w:r>
+      <w:r>
+        <w:t xml:space="preserve"> nos proporciona el siguiente </w:t>
+      </w:r>
+      <w:proofErr w:type="spellStart"/>
+      <w:r>
+        <w:t>calculo</w:t>
+      </w:r>
+      <w:proofErr w:type="spellEnd"/>
+      <w:r>
+        <w:t xml:space="preserve"> de alguna de las medidas de la red, las cuales son:</w:t>
       </w:r>
     </w:p>
     <w:tbl>
@@ -4665,6 +5601,7 @@
             <w:r>
               <w:t xml:space="preserve">Diámetro </w:t>
             </w:r>
+            <w:proofErr w:type="spellStart"/>
             <w:r>
               <w:rPr>
                 <w:i/>
@@ -4680,6 +5617,7 @@
               </w:rPr>
               <w:t>MAX</w:t>
             </w:r>
+            <w:proofErr w:type="spellEnd"/>
           </w:p>
         </w:tc>
         <w:tc>
@@ -4761,7 +5699,15 @@
                 <w:i/>
                 <w:iCs/>
               </w:rPr>
-              <w:t>&lt;d</w:t>
+              <w:t>&lt;</w:t>
+            </w:r>
+            <w:proofErr w:type="spellStart"/>
+            <w:r>
+              <w:rPr>
+                <w:i/>
+                <w:iCs/>
+              </w:rPr>
+              <w:t>d</w:t>
             </w:r>
             <w:r>
               <w:rPr>
@@ -4771,6 +5717,7 @@
               </w:rPr>
               <w:t>aleatoria</w:t>
             </w:r>
+            <w:proofErr w:type="spellEnd"/>
             <w:r>
               <w:rPr>
                 <w:i/>
@@ -4869,7 +5816,15 @@
                 <w:i/>
                 <w:iCs/>
               </w:rPr>
-              <w:t>&lt;C</w:t>
+              <w:t>&lt;</w:t>
+            </w:r>
+            <w:proofErr w:type="spellStart"/>
+            <w:r>
+              <w:rPr>
+                <w:i/>
+                <w:iCs/>
+              </w:rPr>
+              <w:t>C</w:t>
             </w:r>
             <w:r>
               <w:rPr>
@@ -4879,6 +5834,7 @@
               </w:rPr>
               <w:t>aleatoria</w:t>
             </w:r>
+            <w:proofErr w:type="spellEnd"/>
             <w:r>
               <w:rPr>
                 <w:i/>
@@ -5020,15 +5976,15 @@
       <w:pPr>
         <w:pStyle w:val="Ttulo2"/>
       </w:pPr>
-      <w:bookmarkStart w:id="23" w:name="_Toc72916047"/>
+      <w:bookmarkStart w:id="28" w:name="_Toc72927754"/>
       <w:r>
         <w:lastRenderedPageBreak/>
         <w:t>Propiedades</w:t>
       </w:r>
-      <w:bookmarkEnd w:id="23"/>
       <w:r>
         <w:t xml:space="preserve"> de la red</w:t>
       </w:r>
+      <w:bookmarkEnd w:id="28"/>
     </w:p>
     <w:p>
       <w:r>
@@ -5039,9 +5995,11 @@
       <w:pPr>
         <w:pStyle w:val="Ttulo3"/>
       </w:pPr>
+      <w:bookmarkStart w:id="29" w:name="_Toc72927755"/>
       <w:r>
         <w:t>Distribución de grados</w:t>
       </w:r>
+      <w:bookmarkEnd w:id="29"/>
     </w:p>
     <w:p>
       <w:r>
@@ -5077,7 +6035,23 @@
           <w:i/>
           <w:iCs/>
         </w:rPr>
-        <w:t>“hubs”</w:t>
+        <w:t>“</w:t>
+      </w:r>
+      <w:proofErr w:type="spellStart"/>
+      <w:r>
+        <w:rPr>
+          <w:i/>
+          <w:iCs/>
+        </w:rPr>
+        <w:t>hubs</w:t>
+      </w:r>
+      <w:proofErr w:type="spellEnd"/>
+      <w:r>
+        <w:rPr>
+          <w:i/>
+          <w:iCs/>
+        </w:rPr>
+        <w:t>”</w:t>
       </w:r>
       <w:r>
         <w:t xml:space="preserve"> que no es otra cosa que los </w:t>
@@ -5090,14 +6064,38 @@
         <w:t>“tweets”</w:t>
       </w:r>
       <w:r>
-        <w:t xml:space="preserve"> de los usuarios que si que han recibido más menciones o </w:t>
+        <w:t xml:space="preserve"> de los usuarios que </w:t>
+      </w:r>
+      <w:proofErr w:type="spellStart"/>
+      <w:r>
+        <w:t>si</w:t>
+      </w:r>
+      <w:proofErr w:type="spellEnd"/>
+      <w:r>
+        <w:t xml:space="preserve"> que han recibido más menciones o </w:t>
       </w:r>
       <w:r>
         <w:rPr>
           <w:i/>
           <w:iCs/>
         </w:rPr>
-        <w:t>“retweets”</w:t>
+        <w:t>“</w:t>
+      </w:r>
+      <w:proofErr w:type="spellStart"/>
+      <w:r>
+        <w:rPr>
+          <w:i/>
+          <w:iCs/>
+        </w:rPr>
+        <w:t>retweets</w:t>
+      </w:r>
+      <w:proofErr w:type="spellEnd"/>
+      <w:r>
+        <w:rPr>
+          <w:i/>
+          <w:iCs/>
+        </w:rPr>
+        <w:t>”</w:t>
       </w:r>
       <w:r>
         <w:t xml:space="preserve"> ya sea por ser grandes influyentes o éxito de su opinión.</w:t>
@@ -5122,15 +6120,32 @@
           <w:i/>
           <w:iCs/>
         </w:rPr>
-        <w:t>“hubs</w:t>
-      </w:r>
+        <w:t>“</w:t>
+      </w:r>
+      <w:proofErr w:type="spellStart"/>
+      <w:r>
+        <w:rPr>
+          <w:i/>
+          <w:iCs/>
+        </w:rPr>
+        <w:t>hubs</w:t>
+      </w:r>
+      <w:proofErr w:type="spellEnd"/>
       <w:r>
         <w:t>” como comentamos anteriormente, pero existe una gran concentración en los primeros valores del intervalo.</w:t>
       </w:r>
     </w:p>
     <w:p>
       <w:r>
-        <w:t>¿Qué esta ocurriendo entonces? Pues como he comentado anteriormente la mayoría de los usuarios simplemente están dando su opinión propia, sin reaccionar a otras decisiones de los usuarios.</w:t>
+        <w:t xml:space="preserve">¿Qué </w:t>
+      </w:r>
+      <w:proofErr w:type="spellStart"/>
+      <w:r>
+        <w:t>esta</w:t>
+      </w:r>
+      <w:proofErr w:type="spellEnd"/>
+      <w:r>
+        <w:t xml:space="preserve"> ocurriendo entonces? Pues como he comentado anteriormente la mayoría de los usuarios simplemente están dando su opinión propia, sin reaccionar a otras decisiones de los usuarios.</w:t>
       </w:r>
     </w:p>
     <w:p>
@@ -5139,6 +6154,9 @@
         <w:jc w:val="center"/>
       </w:pPr>
       <w:r>
+        <w:rPr>
+          <w:noProof/>
+        </w:rPr>
         <w:drawing>
           <wp:inline distT="0" distB="0" distL="0" distR="0" wp14:anchorId="4CCB394A" wp14:editId="4DB0FDD0">
             <wp:extent cx="2458122" cy="1637394"/>
@@ -5155,7 +6173,7 @@
                     <pic:cNvPicPr/>
                   </pic:nvPicPr>
                   <pic:blipFill>
-                    <a:blip r:embed="rId22" cstate="print">
+                    <a:blip r:embed="rId23" cstate="print">
                       <a:extLst>
                         <a:ext uri="{28A0092B-C50C-407E-A947-70E740481C1C}">
                           <a14:useLocalDpi xmlns:a14="http://schemas.microsoft.com/office/drawing/2010/main" val="0"/>
@@ -5182,6 +6200,9 @@
         </w:drawing>
       </w:r>
       <w:r>
+        <w:rPr>
+          <w:noProof/>
+        </w:rPr>
         <w:drawing>
           <wp:inline distT="0" distB="0" distL="0" distR="0" wp14:anchorId="1D73B98E" wp14:editId="4CC9A0C5">
             <wp:extent cx="2454059" cy="1637394"/>
@@ -5198,7 +6219,7 @@
                     <pic:cNvPicPr/>
                   </pic:nvPicPr>
                   <pic:blipFill>
-                    <a:blip r:embed="rId23" cstate="print">
+                    <a:blip r:embed="rId24" cstate="print">
                       <a:extLst>
                         <a:ext uri="{28A0092B-C50C-407E-A947-70E740481C1C}">
                           <a14:useLocalDpi xmlns:a14="http://schemas.microsoft.com/office/drawing/2010/main" val="0"/>
@@ -5230,6 +6251,341 @@
         <w:pStyle w:val="Descripcin"/>
         <w:jc w:val="center"/>
       </w:pPr>
+      <w:bookmarkStart w:id="30" w:name="_Toc72927744"/>
+      <w:r>
+        <w:t xml:space="preserve">Ilustración </w:t>
+      </w:r>
+      <w:r>
+        <w:fldChar w:fldCharType="begin"/>
+      </w:r>
+      <w:r>
+        <w:instrText xml:space="preserve"> SEQ Ilustración \* ARABIC </w:instrText>
+      </w:r>
+      <w:r>
+        <w:fldChar w:fldCharType="separate"/>
+      </w:r>
+      <w:r>
+        <w:rPr>
+          <w:noProof/>
+        </w:rPr>
+        <w:t>6</w:t>
+      </w:r>
+      <w:r>
+        <w:rPr>
+          <w:noProof/>
+        </w:rPr>
+        <w:fldChar w:fldCharType="end"/>
+      </w:r>
+      <w:r>
+        <w:t xml:space="preserve"> – Distribución de grados</w:t>
+      </w:r>
+      <w:bookmarkEnd w:id="30"/>
+    </w:p>
+    <w:p>
+      <w:r>
+        <w:t>Observando ambas gráficas, podemos ver como las distribuciones siguen la ley de la potencia, por lo que podemos afirmar que la red que estamos estudiando es libre de escala. Damos esta afirmación ya que se pueden apreciar un conjunto de nodos que tienen un mayor número de interacciones en comparación con el resto.</w:t>
+      </w:r>
+    </w:p>
+    <w:p>
+      <w:r>
+        <w:t>Como resultado, hay una gran posibilidad de que existan nodos que tengan un mayor número de conexiones de entrada que el resto.</w:t>
+      </w:r>
+    </w:p>
+    <w:p>
+      <w:pPr>
+        <w:pStyle w:val="Ttulo3"/>
+      </w:pPr>
+      <w:bookmarkStart w:id="31" w:name="_Toc72927756"/>
+      <w:r>
+        <w:t>Análisis de la distancia media</w:t>
+      </w:r>
+      <w:bookmarkEnd w:id="31"/>
+    </w:p>
+    <w:p>
+      <w:r>
+        <w:t xml:space="preserve">La distancia media real que se ha obtenido mediante </w:t>
+      </w:r>
+      <w:r>
+        <w:rPr>
+          <w:i/>
+          <w:iCs/>
+        </w:rPr>
+        <w:t>“</w:t>
+      </w:r>
+      <w:proofErr w:type="spellStart"/>
+      <w:r>
+        <w:rPr>
+          <w:i/>
+          <w:iCs/>
+        </w:rPr>
+        <w:t>Gephi</w:t>
+      </w:r>
+      <w:proofErr w:type="spellEnd"/>
+      <w:r>
+        <w:rPr>
+          <w:i/>
+          <w:iCs/>
+        </w:rPr>
+        <w:t>”</w:t>
+      </w:r>
+      <w:r>
+        <w:t xml:space="preserve"> es 1,99 mientras que la que hemos calculado teóricamente es 12,72. Es evidente que la distancia real ha resultado ser bastante inferior a la calculada.</w:t>
+      </w:r>
+    </w:p>
+    <w:p>
+      <w:r>
+        <w:lastRenderedPageBreak/>
+        <w:t>Es común en redes sociales que sean redes de mundo pequeño, redes en las que, aunque la mayoría de los nodos son vecinos entre sí, puede llegarse de un nodo a otro usando un número relativamente pequeño de saltos.</w:t>
+      </w:r>
+    </w:p>
+    <w:p>
+      <w:r>
+        <w:t xml:space="preserve">Para comprobar que una red sea de mundo </w:t>
+      </w:r>
+      <w:proofErr w:type="spellStart"/>
+      <w:r>
+        <w:t>ultra-</w:t>
+      </w:r>
+      <w:r>
+        <w:t>pequeño</w:t>
+      </w:r>
+      <w:proofErr w:type="spellEnd"/>
+      <w:r>
+        <w:t>,</w:t>
+      </w:r>
+      <w:r>
+        <w:t xml:space="preserve"> utilizaremos</w:t>
+      </w:r>
+      <w:r>
+        <w:t xml:space="preserve"> la siguiente ecuación:</w:t>
+      </w:r>
+    </w:p>
+    <w:p>
+      <m:oMathPara>
+        <m:oMath>
+          <m:r>
+            <w:rPr>
+              <w:rFonts w:ascii="Cambria Math" w:hAnsi="Cambria Math"/>
+            </w:rPr>
+            <m:t xml:space="preserve">&lt;d&gt; = </m:t>
+          </m:r>
+          <m:f>
+            <m:fPr>
+              <m:ctrlPr>
+                <w:rPr>
+                  <w:rFonts w:ascii="Cambria Math" w:hAnsi="Cambria Math"/>
+                  <w:i/>
+                </w:rPr>
+              </m:ctrlPr>
+            </m:fPr>
+            <m:num>
+              <m:func>
+                <m:funcPr>
+                  <m:ctrlPr>
+                    <w:rPr>
+                      <w:rFonts w:ascii="Cambria Math" w:hAnsi="Cambria Math"/>
+                      <w:i/>
+                    </w:rPr>
+                  </m:ctrlPr>
+                </m:funcPr>
+                <m:fName>
+                  <m:r>
+                    <m:rPr>
+                      <m:sty m:val="p"/>
+                    </m:rPr>
+                    <w:rPr>
+                      <w:rFonts w:ascii="Cambria Math" w:hAnsi="Cambria Math"/>
+                    </w:rPr>
+                    <m:t>ln</m:t>
+                  </m:r>
+                </m:fName>
+                <m:e>
+                  <m:r>
+                    <w:rPr>
+                      <w:rFonts w:ascii="Cambria Math" w:hAnsi="Cambria Math"/>
+                    </w:rPr>
+                    <m:t>(N)</m:t>
+                  </m:r>
+                </m:e>
+              </m:func>
+            </m:num>
+            <m:den>
+              <m:func>
+                <m:funcPr>
+                  <m:ctrlPr>
+                    <w:rPr>
+                      <w:rFonts w:ascii="Cambria Math" w:hAnsi="Cambria Math"/>
+                      <w:i/>
+                    </w:rPr>
+                  </m:ctrlPr>
+                </m:funcPr>
+                <m:fName>
+                  <m:r>
+                    <m:rPr>
+                      <m:sty m:val="p"/>
+                    </m:rPr>
+                    <w:rPr>
+                      <w:rFonts w:ascii="Cambria Math" w:hAnsi="Cambria Math"/>
+                    </w:rPr>
+                    <m:t>ln</m:t>
+                  </m:r>
+                </m:fName>
+                <m:e>
+                  <m:func>
+                    <m:funcPr>
+                      <m:ctrlPr>
+                        <w:rPr>
+                          <w:rFonts w:ascii="Cambria Math" w:hAnsi="Cambria Math"/>
+                          <w:i/>
+                        </w:rPr>
+                      </m:ctrlPr>
+                    </m:funcPr>
+                    <m:fName>
+                      <m:r>
+                        <m:rPr>
+                          <m:sty m:val="p"/>
+                        </m:rPr>
+                        <w:rPr>
+                          <w:rFonts w:ascii="Cambria Math" w:hAnsi="Cambria Math"/>
+                        </w:rPr>
+                        <m:t>(</m:t>
+                      </m:r>
+                      <m:r>
+                        <m:rPr>
+                          <m:sty m:val="p"/>
+                        </m:rPr>
+                        <w:rPr>
+                          <w:rFonts w:ascii="Cambria Math" w:hAnsi="Cambria Math"/>
+                        </w:rPr>
+                        <m:t>ln</m:t>
+                      </m:r>
+                    </m:fName>
+                    <m:e>
+                      <m:r>
+                        <w:rPr>
+                          <w:rFonts w:ascii="Cambria Math" w:hAnsi="Cambria Math"/>
+                        </w:rPr>
+                        <m:t>(&lt;</m:t>
+                      </m:r>
+                      <m:r>
+                        <w:rPr>
+                          <w:rFonts w:ascii="Cambria Math" w:hAnsi="Cambria Math"/>
+                        </w:rPr>
+                        <m:t>N</m:t>
+                      </m:r>
+                      <m:r>
+                        <w:rPr>
+                          <w:rFonts w:ascii="Cambria Math" w:hAnsi="Cambria Math"/>
+                        </w:rPr>
+                        <m:t>&gt;)</m:t>
+                      </m:r>
+                    </m:e>
+                  </m:func>
+                </m:e>
+              </m:func>
+              <m:r>
+                <w:rPr>
+                  <w:rFonts w:ascii="Cambria Math" w:hAnsi="Cambria Math"/>
+                </w:rPr>
+                <m:t>)</m:t>
+              </m:r>
+            </m:den>
+          </m:f>
+        </m:oMath>
+      </m:oMathPara>
+    </w:p>
+    <w:p>
+      <w:r>
+        <w:t xml:space="preserve">Como resultado del cálculo anterior obtenemos el valor 4.078. Como este valor es inferior a la distancia media de nuestra red, no se trata de una mundo </w:t>
+      </w:r>
+      <w:proofErr w:type="spellStart"/>
+      <w:r>
+        <w:t>ultra-pequeño</w:t>
+      </w:r>
+      <w:proofErr w:type="spellEnd"/>
+      <w:r>
+        <w:t>, sino que es de un mundo pequeño.</w:t>
+      </w:r>
+    </w:p>
+    <w:p>
+      <w:pPr>
+        <w:pStyle w:val="Ttulo3"/>
+      </w:pPr>
+      <w:bookmarkStart w:id="32" w:name="_Toc72927757"/>
+      <w:r>
+        <w:t>Coeficiente de clustering medio</w:t>
+      </w:r>
+      <w:bookmarkEnd w:id="32"/>
+    </w:p>
+    <w:p>
+      <w:r>
+        <w:t xml:space="preserve">En la siguiente imagen puede apreciarse como en la mayoría de los casos los usuarios no reciben muchas interacciones a sus </w:t>
+      </w:r>
+      <w:r>
+        <w:rPr>
+          <w:i/>
+          <w:iCs/>
+        </w:rPr>
+        <w:t>“tweets”</w:t>
+      </w:r>
+      <w:r>
+        <w:t>. En relación con ello podemos estudiar la transitividad de la red.</w:t>
+      </w:r>
+    </w:p>
+    <w:p>
+      <w:r>
+        <w:t>En las redes sociales, la transitividad lleva a grafos más densos, es decir más cercanos a un grafo completo. Por tanto, esta transitividad puede ser medida fijándonos en como de cerca está nuestro grafo de ser completo, utilizando para ello el coeficiente de clustering de nodos.</w:t>
+      </w:r>
+    </w:p>
+    <w:p>
+      <w:pPr>
+        <w:keepNext/>
+        <w:jc w:val="center"/>
+      </w:pPr>
+      <w:r>
+        <w:drawing>
+          <wp:inline distT="0" distB="0" distL="0" distR="0" wp14:anchorId="57BDA7E6" wp14:editId="71B5F540">
+            <wp:extent cx="4084320" cy="2664606"/>
+            <wp:effectExtent l="0" t="0" r="0" b="2540"/>
+            <wp:docPr id="3" name="Imagen 3"/>
+            <wp:cNvGraphicFramePr>
+              <a:graphicFrameLocks xmlns:a="http://schemas.openxmlformats.org/drawingml/2006/main" noChangeAspect="1"/>
+            </wp:cNvGraphicFramePr>
+            <a:graphic xmlns:a="http://schemas.openxmlformats.org/drawingml/2006/main">
+              <a:graphicData uri="http://schemas.openxmlformats.org/drawingml/2006/picture">
+                <pic:pic xmlns:pic="http://schemas.openxmlformats.org/drawingml/2006/picture">
+                  <pic:nvPicPr>
+                    <pic:cNvPr id="1" name=""/>
+                    <pic:cNvPicPr/>
+                  </pic:nvPicPr>
+                  <pic:blipFill>
+                    <a:blip r:embed="rId25"/>
+                    <a:stretch>
+                      <a:fillRect/>
+                    </a:stretch>
+                  </pic:blipFill>
+                  <pic:spPr>
+                    <a:xfrm>
+                      <a:off x="0" y="0"/>
+                      <a:ext cx="4092726" cy="2670090"/>
+                    </a:xfrm>
+                    <a:prstGeom prst="rect">
+                      <a:avLst/>
+                    </a:prstGeom>
+                  </pic:spPr>
+                </pic:pic>
+              </a:graphicData>
+            </a:graphic>
+          </wp:inline>
+        </w:drawing>
+      </w:r>
+    </w:p>
+    <w:p>
+      <w:pPr>
+        <w:pStyle w:val="Descripcin"/>
+        <w:jc w:val="center"/>
+      </w:pPr>
+      <w:bookmarkStart w:id="33" w:name="_Toc72927745"/>
       <w:r>
         <w:t xml:space="preserve">Ilustración </w:t>
       </w:r>
@@ -5238,60 +6594,329 @@
           <w:rPr>
             <w:noProof/>
           </w:rPr>
-          <w:t>6</w:t>
+          <w:t>7</w:t>
         </w:r>
       </w:fldSimple>
       <w:r>
-        <w:t xml:space="preserve"> – Distribución de grados</w:t>
-      </w:r>
+        <w:t xml:space="preserve"> – Distribución del coeficiente de clustering medio</w:t>
+      </w:r>
+      <w:bookmarkEnd w:id="33"/>
     </w:p>
     <w:p>
       <w:r>
-        <w:t>Observando ambas gráficas, podemos ver como las distribuciones siguen la ley de la potencia, por lo que podemos afirmar que la red que estamos estudiando es libre de escala. Damos esta afirmación ya que se pueden apreciar un conjunto de nodos que tienen un mayor número de interacciones en comparación con el resto.</w:t>
+        <w:t>Es habitual que en redes sociales se considera alto un valor medio de coeficiente clustering de entorno al 0.6, en ese caso indicaría que la transitividad es alta. Nuestra red tiene un coeficiente de 0.257 lo cual indica una transitividad que comienza a ser bastante baja.</w:t>
       </w:r>
     </w:p>
     <w:p>
-      <w:r>
-        <w:t>Como resultado, hay una gran posibilidad de que existan nodos que tengan un mayor número de conexiones de entrada que el resto.</w:t>
+      <w:pPr>
+        <w:pStyle w:val="Ttulo2"/>
+      </w:pPr>
+      <w:r>
+        <w:t>Medida</w:t>
+      </w:r>
+      <w:r>
+        <w:t>s de análisis de redes sociales</w:t>
       </w:r>
     </w:p>
     <w:p>
       <w:pPr>
-        <w:pStyle w:val="Ttulo2"/>
-      </w:pPr>
-      <w:bookmarkStart w:id="24" w:name="_Toc72916048"/>
-      <w:r>
-        <w:t>Actores principales</w:t>
-      </w:r>
-      <w:bookmarkEnd w:id="24"/>
+        <w:pStyle w:val="Ttulo3"/>
+      </w:pPr>
+      <w:r>
+        <w:t>Intermediación</w:t>
+      </w:r>
     </w:p>
     <w:p>
       <w:r>
-        <w:t>#TODO</w:t>
+        <w:t>En este apartado analizaremos los nodos que son nexo de unión y para ello utilizaremos los valores de intermediación de los usuarios de la red.</w:t>
       </w:r>
     </w:p>
     <w:p>
       <w:pPr>
-        <w:pStyle w:val="Ttulo2"/>
-      </w:pPr>
-      <w:bookmarkStart w:id="25" w:name="_Toc72916049"/>
-      <w:r>
-        <w:t>Comunidades</w:t>
-      </w:r>
-      <w:bookmarkEnd w:id="25"/>
+        <w:keepNext/>
+        <w:jc w:val="center"/>
+      </w:pPr>
+      <w:r>
+        <w:lastRenderedPageBreak/>
+        <w:drawing>
+          <wp:inline distT="0" distB="0" distL="0" distR="0" wp14:anchorId="76DA6058" wp14:editId="6BAD77D3">
+            <wp:extent cx="3284220" cy="2174908"/>
+            <wp:effectExtent l="0" t="0" r="0" b="0"/>
+            <wp:docPr id="6" name="Imagen 6"/>
+            <wp:cNvGraphicFramePr>
+              <a:graphicFrameLocks xmlns:a="http://schemas.openxmlformats.org/drawingml/2006/main" noChangeAspect="1"/>
+            </wp:cNvGraphicFramePr>
+            <a:graphic xmlns:a="http://schemas.openxmlformats.org/drawingml/2006/main">
+              <a:graphicData uri="http://schemas.openxmlformats.org/drawingml/2006/picture">
+                <pic:pic xmlns:pic="http://schemas.openxmlformats.org/drawingml/2006/picture">
+                  <pic:nvPicPr>
+                    <pic:cNvPr id="6" name="Imagen 6"/>
+                    <pic:cNvPicPr/>
+                  </pic:nvPicPr>
+                  <pic:blipFill>
+                    <a:blip r:embed="rId26">
+                      <a:extLst>
+                        <a:ext uri="{28A0092B-C50C-407E-A947-70E740481C1C}">
+                          <a14:useLocalDpi xmlns:a14="http://schemas.microsoft.com/office/drawing/2010/main" val="0"/>
+                        </a:ext>
+                      </a:extLst>
+                    </a:blip>
+                    <a:stretch>
+                      <a:fillRect/>
+                    </a:stretch>
+                  </pic:blipFill>
+                  <pic:spPr>
+                    <a:xfrm>
+                      <a:off x="0" y="0"/>
+                      <a:ext cx="3296556" cy="2183077"/>
+                    </a:xfrm>
+                    <a:prstGeom prst="rect">
+                      <a:avLst/>
+                    </a:prstGeom>
+                  </pic:spPr>
+                </pic:pic>
+              </a:graphicData>
+            </a:graphic>
+          </wp:inline>
+        </w:drawing>
+      </w:r>
     </w:p>
     <w:p>
-      <w:r>
-        <w:t>#TODO</w:t>
+      <w:pPr>
+        <w:pStyle w:val="Descripcin"/>
+        <w:jc w:val="center"/>
+      </w:pPr>
+      <w:r>
+        <w:t xml:space="preserve">Ilustración </w:t>
+      </w:r>
+      <w:fldSimple w:instr=" SEQ Ilustración \* ARABIC ">
+        <w:r>
+          <w:rPr>
+            <w:noProof/>
+          </w:rPr>
+          <w:t>8</w:t>
+        </w:r>
+      </w:fldSimple>
+      <w:r>
+        <w:t xml:space="preserve"> – Distribución de la centralidad de intermediación</w:t>
       </w:r>
     </w:p>
     <w:p>
+      <w:r>
+        <w:t>La mayoría de los resultados se centran en el primer intervalo de la gráfica donde los valores son más bajos, lo cual significa que la mayoría de los usuarios no son fundamentales en los caminos en los que forman parte.</w:t>
+      </w:r>
+    </w:p>
+    <w:p>
+      <w:r>
+        <w:t>Por otro lado, si que es cierto que existen usuarios que</w:t>
+      </w:r>
+      <w:r>
+        <w:t xml:space="preserve"> </w:t>
+      </w:r>
+      <w:r>
+        <w:t>si juegan un papel crucial, ya que conectan a un mayor número de nodos debido a las interacciones que han recibido.</w:t>
+      </w:r>
+    </w:p>
+    <w:p>
+      <w:pPr>
+        <w:pStyle w:val="Ttulo3"/>
+      </w:pPr>
+      <w:r>
+        <w:t>Cercanía</w:t>
+      </w:r>
+    </w:p>
+    <w:p>
+      <w:r>
+        <w:t xml:space="preserve">Este bloque analizará cuántos de los usuarios de la red que estamos estudiando se encuentran más cercanos a ella. En otras palabras, lo que queremos conocer es cuáles son los que tienen que dar el menor número de saltos necesarios para alcanzar un </w:t>
+      </w:r>
+      <w:r>
+        <w:rPr>
+          <w:i/>
+          <w:iCs/>
+        </w:rPr>
+        <w:t>“tweet”</w:t>
+      </w:r>
+      <w:r>
+        <w:t>.</w:t>
+      </w:r>
+    </w:p>
+    <w:p>
+      <w:pPr>
+        <w:keepNext/>
+        <w:jc w:val="center"/>
+      </w:pPr>
+      <w:r>
+        <w:drawing>
+          <wp:inline distT="0" distB="0" distL="0" distR="0" wp14:anchorId="20682A51" wp14:editId="64A2D413">
+            <wp:extent cx="3009900" cy="2004712"/>
+            <wp:effectExtent l="0" t="0" r="0" b="0"/>
+            <wp:docPr id="9" name="Imagen 9"/>
+            <wp:cNvGraphicFramePr>
+              <a:graphicFrameLocks xmlns:a="http://schemas.openxmlformats.org/drawingml/2006/main" noChangeAspect="1"/>
+            </wp:cNvGraphicFramePr>
+            <a:graphic xmlns:a="http://schemas.openxmlformats.org/drawingml/2006/main">
+              <a:graphicData uri="http://schemas.openxmlformats.org/drawingml/2006/picture">
+                <pic:pic xmlns:pic="http://schemas.openxmlformats.org/drawingml/2006/picture">
+                  <pic:nvPicPr>
+                    <pic:cNvPr id="1" name=""/>
+                    <pic:cNvPicPr/>
+                  </pic:nvPicPr>
+                  <pic:blipFill>
+                    <a:blip r:embed="rId27"/>
+                    <a:stretch>
+                      <a:fillRect/>
+                    </a:stretch>
+                  </pic:blipFill>
+                  <pic:spPr>
+                    <a:xfrm>
+                      <a:off x="0" y="0"/>
+                      <a:ext cx="3015062" cy="2008150"/>
+                    </a:xfrm>
+                    <a:prstGeom prst="rect">
+                      <a:avLst/>
+                    </a:prstGeom>
+                  </pic:spPr>
+                </pic:pic>
+              </a:graphicData>
+            </a:graphic>
+          </wp:inline>
+        </w:drawing>
+      </w:r>
+    </w:p>
+    <w:p>
+      <w:pPr>
+        <w:pStyle w:val="Descripcin"/>
+        <w:jc w:val="center"/>
+      </w:pPr>
+      <w:r>
+        <w:t xml:space="preserve">Ilustración </w:t>
+      </w:r>
+      <w:fldSimple w:instr=" SEQ Ilustración \* ARABIC ">
+        <w:r>
+          <w:rPr>
+            <w:noProof/>
+          </w:rPr>
+          <w:t>9</w:t>
+        </w:r>
+      </w:fldSimple>
+      <w:r>
+        <w:t xml:space="preserve"> – Distribución de la centralidad de cercanía</w:t>
+      </w:r>
+    </w:p>
+    <w:p>
+      <w:r>
+        <w:t>En la gráfica que podemos ver justo arriba, se observa como hay un denso grupo de usuarios con cercanía 0 siendo por tanto nodos muy alejados de la red. Por otro lado, existe un pequeño grupo de usuarios con cercanía 1, indicando así que se encuentra en la parte central de la red.</w:t>
+      </w:r>
+    </w:p>
+    <w:p>
+      <w:r>
+        <w:t>Finalmente, existe un tercer grupo que alberga los valores intermedios, siendo nodos céntricos, pero a la vez demasiado alejados.</w:t>
+      </w:r>
+    </w:p>
+    <w:p/>
+    <w:p>
+      <w:pPr>
+        <w:pStyle w:val="Ttulo3"/>
+      </w:pPr>
+      <w:r>
+        <w:lastRenderedPageBreak/>
+        <w:t>Vector propio</w:t>
+      </w:r>
+    </w:p>
+    <w:p>
+      <w:r>
+        <w:t>En esta ocasión estudiaremos como de importante son los usuarios en función de la relevancia de sus vecinos visualizando así los usuarios que son más influyentes por el hecho de estar conectados a los usuarios más famosos.</w:t>
+      </w:r>
+    </w:p>
+    <w:p>
+      <w:pPr>
+        <w:keepNext/>
+        <w:jc w:val="center"/>
+      </w:pPr>
+      <w:r>
+        <w:drawing>
+          <wp:inline distT="0" distB="0" distL="0" distR="0" wp14:anchorId="4800B68A" wp14:editId="7A16FBD1">
+            <wp:extent cx="3345180" cy="2204027"/>
+            <wp:effectExtent l="0" t="0" r="7620" b="6350"/>
+            <wp:docPr id="11" name="Imagen 11"/>
+            <wp:cNvGraphicFramePr>
+              <a:graphicFrameLocks xmlns:a="http://schemas.openxmlformats.org/drawingml/2006/main" noChangeAspect="1"/>
+            </wp:cNvGraphicFramePr>
+            <a:graphic xmlns:a="http://schemas.openxmlformats.org/drawingml/2006/main">
+              <a:graphicData uri="http://schemas.openxmlformats.org/drawingml/2006/picture">
+                <pic:pic xmlns:pic="http://schemas.openxmlformats.org/drawingml/2006/picture">
+                  <pic:nvPicPr>
+                    <pic:cNvPr id="1" name=""/>
+                    <pic:cNvPicPr/>
+                  </pic:nvPicPr>
+                  <pic:blipFill>
+                    <a:blip r:embed="rId28"/>
+                    <a:stretch>
+                      <a:fillRect/>
+                    </a:stretch>
+                  </pic:blipFill>
+                  <pic:spPr>
+                    <a:xfrm>
+                      <a:off x="0" y="0"/>
+                      <a:ext cx="3359499" cy="2213461"/>
+                    </a:xfrm>
+                    <a:prstGeom prst="rect">
+                      <a:avLst/>
+                    </a:prstGeom>
+                  </pic:spPr>
+                </pic:pic>
+              </a:graphicData>
+            </a:graphic>
+          </wp:inline>
+        </w:drawing>
+      </w:r>
+    </w:p>
+    <w:p>
+      <w:pPr>
+        <w:pStyle w:val="Descripcin"/>
+        <w:jc w:val="center"/>
+      </w:pPr>
+      <w:r>
+        <w:t xml:space="preserve">Ilustración </w:t>
+      </w:r>
+      <w:fldSimple w:instr=" SEQ Ilustración \* ARABIC ">
+        <w:r>
+          <w:rPr>
+            <w:noProof/>
+          </w:rPr>
+          <w:t>10</w:t>
+        </w:r>
+      </w:fldSimple>
+      <w:r>
+        <w:t xml:space="preserve"> – Distribución de la centralidad de vector propio</w:t>
+      </w:r>
+    </w:p>
+    <w:p>
+      <w:r>
+        <w:t>La inmensa mayoría de los nodos tienen una baja importancia, ya que se encuentran conectados con usuarios que no son muy relevantes. En la sección de visualización observaremos este estudio de forma gráfica.</w:t>
+      </w:r>
+    </w:p>
+    <w:p>
+      <w:pPr>
+        <w:pStyle w:val="Ttulo2"/>
+      </w:pPr>
+      <w:bookmarkStart w:id="34" w:name="_Toc72927759"/>
+      <w:r>
+        <w:t>Comunidades</w:t>
+      </w:r>
+      <w:bookmarkEnd w:id="34"/>
+    </w:p>
+    <w:p>
+      <w:r>
+        <w:t xml:space="preserve">Vamos a analizar </w:t>
+      </w:r>
+    </w:p>
+    <w:p>
       <w:pPr>
         <w:spacing w:before="0" w:line="300" w:lineRule="auto"/>
         <w:jc w:val="left"/>
       </w:pPr>
       <w:r>
-        <w:lastRenderedPageBreak/>
         <w:br w:type="page"/>
       </w:r>
     </w:p>
@@ -5299,18 +6924,18 @@
       <w:pPr>
         <w:pStyle w:val="Ttulo1"/>
       </w:pPr>
-      <w:bookmarkStart w:id="26" w:name="_Toc72916050"/>
+      <w:bookmarkStart w:id="35" w:name="_Toc72927760"/>
       <w:r>
         <w:lastRenderedPageBreak/>
         <w:t>Conclusiones</w:t>
       </w:r>
-      <w:bookmarkEnd w:id="26"/>
+      <w:bookmarkEnd w:id="35"/>
     </w:p>
     <w:sectPr>
-      <w:headerReference w:type="default" r:id="rId24"/>
-      <w:footerReference w:type="default" r:id="rId25"/>
-      <w:headerReference w:type="first" r:id="rId26"/>
-      <w:footerReference w:type="first" r:id="rId27"/>
+      <w:headerReference w:type="default" r:id="rId29"/>
+      <w:footerReference w:type="default" r:id="rId30"/>
+      <w:headerReference w:type="first" r:id="rId31"/>
+      <w:footerReference w:type="first" r:id="rId32"/>
       <w:pgSz w:w="11906" w:h="16838"/>
       <w:pgMar w:top="1417" w:right="1701" w:bottom="1417" w:left="1701" w:header="708" w:footer="708" w:gutter="0"/>
       <w:pgNumType w:start="0"/>
@@ -6430,7 +8055,7 @@
   <w:abstractNum w:abstractNumId="6" w15:restartNumberingAfterBreak="0">
     <w:nsid w:val="52FA1A3D"/>
     <w:multiLevelType w:val="multilevel"/>
-    <w:tmpl w:val="AE86BD40"/>
+    <w:tmpl w:val="E14EEC5A"/>
     <w:lvl w:ilvl="0">
       <w:start w:val="1"/>
       <w:numFmt w:val="decimal"/>
@@ -9359,6 +10984,13 @@
     <w:pitch w:val="variable"/>
     <w:sig w:usb0="E4002EFF" w:usb1="C000E47F" w:usb2="00000009" w:usb3="00000000" w:csb0="000001FF" w:csb1="00000000"/>
   </w:font>
+  <w:font w:name="Cambria Math">
+    <w:panose1 w:val="02040503050406030204"/>
+    <w:charset w:val="00"/>
+    <w:family w:val="roman"/>
+    <w:pitch w:val="variable"/>
+    <w:sig w:usb0="E00006FF" w:usb1="420024FF" w:usb2="02000000" w:usb3="00000000" w:csb0="0000019F" w:csb1="00000000"/>
+  </w:font>
 </w:fonts>
 </file>
 
@@ -9406,6 +11038,7 @@
     <w:rsid w:val="0054572A"/>
     <w:rsid w:val="005C7781"/>
     <w:rsid w:val="005D115B"/>
+    <w:rsid w:val="006530DA"/>
     <w:rsid w:val="006B5AE3"/>
     <w:rsid w:val="006D0702"/>
     <w:rsid w:val="006F49C8"/>
@@ -9418,6 +11051,7 @@
     <w:rsid w:val="00996AF6"/>
     <w:rsid w:val="009C666A"/>
     <w:rsid w:val="009E6B30"/>
+    <w:rsid w:val="00A85879"/>
     <w:rsid w:val="00AB0BF5"/>
     <w:rsid w:val="00AB3031"/>
     <w:rsid w:val="00B115A1"/>
@@ -9897,7 +11531,7 @@
     <w:basedOn w:val="Fuentedeprrafopredeter"/>
     <w:uiPriority w:val="99"/>
     <w:semiHidden/>
-    <w:rsid w:val="001724E1"/>
+    <w:rsid w:val="00A85879"/>
     <w:rPr>
       <w:color w:val="808080"/>
     </w:rPr>
@@ -10225,6 +11859,238 @@
 </file>
 
 <file path=customXml/item3.xml><?xml version="1.0" encoding="utf-8"?>
+<?mso-contentType ?>
+<FormTemplates xmlns="http://schemas.microsoft.com/sharepoint/v3/contenttype/forms">
+  <Display>DocumentLibraryForm</Display>
+  <Edit>DocumentLibraryForm</Edit>
+  <New>DocumentLibraryForm</New>
+</FormTemplates>
+</file>
+
+<file path=customXml/item4.xml><?xml version="1.0" encoding="utf-8"?>
+<ct:contentTypeSchema xmlns:ct="http://schemas.microsoft.com/office/2006/metadata/contentType" xmlns:ma="http://schemas.microsoft.com/office/2006/metadata/properties/metaAttributes" ct:_="" ma:_="" ma:contentTypeName="Documento" ma:contentTypeID="0x010100CE59226CB0B64C45A11E53CC7F07236F" ma:contentTypeVersion="13" ma:contentTypeDescription="Crear nuevo documento." ma:contentTypeScope="" ma:versionID="50f05a9780a93c56a0cac7f0795787ec">
+  <xsd:schema xmlns:xsd="http://www.w3.org/2001/XMLSchema" xmlns:xs="http://www.w3.org/2001/XMLSchema" xmlns:p="http://schemas.microsoft.com/office/2006/metadata/properties" xmlns:ns3="a446f911-a90a-42b2-9601-642839473eb5" xmlns:ns4="f430adca-5b21-422c-9bf9-b6cd19e9c7e3" targetNamespace="http://schemas.microsoft.com/office/2006/metadata/properties" ma:root="true" ma:fieldsID="a47bb12b784a7bd847b6ff4315d002bc" ns3:_="" ns4:_="">
+    <xsd:import namespace="a446f911-a90a-42b2-9601-642839473eb5"/>
+    <xsd:import namespace="f430adca-5b21-422c-9bf9-b6cd19e9c7e3"/>
+    <xsd:element name="properties">
+      <xsd:complexType>
+        <xsd:sequence>
+          <xsd:element name="documentManagement">
+            <xsd:complexType>
+              <xsd:all>
+                <xsd:element ref="ns3:MediaServiceMetadata" minOccurs="0"/>
+                <xsd:element ref="ns3:MediaServiceFastMetadata" minOccurs="0"/>
+                <xsd:element ref="ns3:MediaServiceDateTaken" minOccurs="0"/>
+                <xsd:element ref="ns3:MediaServiceAutoTags" minOccurs="0"/>
+                <xsd:element ref="ns3:MediaServiceOCR" minOccurs="0"/>
+                <xsd:element ref="ns3:MediaServiceLocation" minOccurs="0"/>
+                <xsd:element ref="ns3:MediaServiceGenerationTime" minOccurs="0"/>
+                <xsd:element ref="ns3:MediaServiceEventHashCode" minOccurs="0"/>
+                <xsd:element ref="ns4:SharedWithUsers" minOccurs="0"/>
+                <xsd:element ref="ns4:SharedWithDetails" minOccurs="0"/>
+                <xsd:element ref="ns4:SharingHintHash" minOccurs="0"/>
+                <xsd:element ref="ns3:MediaServiceAutoKeyPoints" minOccurs="0"/>
+                <xsd:element ref="ns3:MediaServiceKeyPoints" minOccurs="0"/>
+              </xsd:all>
+            </xsd:complexType>
+          </xsd:element>
+        </xsd:sequence>
+      </xsd:complexType>
+    </xsd:element>
+  </xsd:schema>
+  <xsd:schema xmlns:xsd="http://www.w3.org/2001/XMLSchema" xmlns:xs="http://www.w3.org/2001/XMLSchema" xmlns:dms="http://schemas.microsoft.com/office/2006/documentManagement/types" xmlns:pc="http://schemas.microsoft.com/office/infopath/2007/PartnerControls" targetNamespace="a446f911-a90a-42b2-9601-642839473eb5" elementFormDefault="qualified">
+    <xsd:import namespace="http://schemas.microsoft.com/office/2006/documentManagement/types"/>
+    <xsd:import namespace="http://schemas.microsoft.com/office/infopath/2007/PartnerControls"/>
+    <xsd:element name="MediaServiceMetadata" ma:index="8" nillable="true" ma:displayName="MediaServiceMetadata" ma:hidden="true" ma:internalName="MediaServiceMetadata" ma:readOnly="true">
+      <xsd:simpleType>
+        <xsd:restriction base="dms:Note"/>
+      </xsd:simpleType>
+    </xsd:element>
+    <xsd:element name="MediaServiceFastMetadata" ma:index="9" nillable="true" ma:displayName="MediaServiceFastMetadata" ma:hidden="true" ma:internalName="MediaServiceFastMetadata" ma:readOnly="true">
+      <xsd:simpleType>
+        <xsd:restriction base="dms:Note"/>
+      </xsd:simpleType>
+    </xsd:element>
+    <xsd:element name="MediaServiceDateTaken" ma:index="10" nillable="true" ma:displayName="MediaServiceDateTaken" ma:hidden="true" ma:internalName="MediaServiceDateTaken" ma:readOnly="true">
+      <xsd:simpleType>
+        <xsd:restriction base="dms:Text"/>
+      </xsd:simpleType>
+    </xsd:element>
+    <xsd:element name="MediaServiceAutoTags" ma:index="11" nillable="true" ma:displayName="MediaServiceAutoTags" ma:internalName="MediaServiceAutoTags" ma:readOnly="true">
+      <xsd:simpleType>
+        <xsd:restriction base="dms:Text"/>
+      </xsd:simpleType>
+    </xsd:element>
+    <xsd:element name="MediaServiceOCR" ma:index="12" nillable="true" ma:displayName="MediaServiceOCR" ma:internalName="MediaServiceOCR" ma:readOnly="true">
+      <xsd:simpleType>
+        <xsd:restriction base="dms:Note">
+          <xsd:maxLength value="255"/>
+        </xsd:restriction>
+      </xsd:simpleType>
+    </xsd:element>
+    <xsd:element name="MediaServiceLocation" ma:index="13" nillable="true" ma:displayName="MediaServiceLocation" ma:internalName="MediaServiceLocation" ma:readOnly="true">
+      <xsd:simpleType>
+        <xsd:restriction base="dms:Text"/>
+      </xsd:simpleType>
+    </xsd:element>
+    <xsd:element name="MediaServiceGenerationTime" ma:index="14" nillable="true" ma:displayName="MediaServiceGenerationTime" ma:hidden="true" ma:internalName="MediaServiceGenerationTime" ma:readOnly="true">
+      <xsd:simpleType>
+        <xsd:restriction base="dms:Text"/>
+      </xsd:simpleType>
+    </xsd:element>
+    <xsd:element name="MediaServiceEventHashCode" ma:index="15" nillable="true" ma:displayName="MediaServiceEventHashCode" ma:hidden="true" ma:internalName="MediaServiceEventHashCode" ma:readOnly="true">
+      <xsd:simpleType>
+        <xsd:restriction base="dms:Text"/>
+      </xsd:simpleType>
+    </xsd:element>
+    <xsd:element name="MediaServiceAutoKeyPoints" ma:index="19" nillable="true" ma:displayName="MediaServiceAutoKeyPoints" ma:hidden="true" ma:internalName="MediaServiceAutoKeyPoints" ma:readOnly="true">
+      <xsd:simpleType>
+        <xsd:restriction base="dms:Note"/>
+      </xsd:simpleType>
+    </xsd:element>
+    <xsd:element name="MediaServiceKeyPoints" ma:index="20" nillable="true" ma:displayName="KeyPoints" ma:internalName="MediaServiceKeyPoints" ma:readOnly="true">
+      <xsd:simpleType>
+        <xsd:restriction base="dms:Note">
+          <xsd:maxLength value="255"/>
+        </xsd:restriction>
+      </xsd:simpleType>
+    </xsd:element>
+  </xsd:schema>
+  <xsd:schema xmlns:xsd="http://www.w3.org/2001/XMLSchema" xmlns:xs="http://www.w3.org/2001/XMLSchema" xmlns:dms="http://schemas.microsoft.com/office/2006/documentManagement/types" xmlns:pc="http://schemas.microsoft.com/office/infopath/2007/PartnerControls" targetNamespace="f430adca-5b21-422c-9bf9-b6cd19e9c7e3" elementFormDefault="qualified">
+    <xsd:import namespace="http://schemas.microsoft.com/office/2006/documentManagement/types"/>
+    <xsd:import namespace="http://schemas.microsoft.com/office/infopath/2007/PartnerControls"/>
+    <xsd:element name="SharedWithUsers" ma:index="16" nillable="true" ma:displayName="Compartido con" ma:internalName="SharedWithUsers" ma:readOnly="true">
+      <xsd:complexType>
+        <xsd:complexContent>
+          <xsd:extension base="dms:UserMulti">
+            <xsd:sequence>
+              <xsd:element name="UserInfo" minOccurs="0" maxOccurs="unbounded">
+                <xsd:complexType>
+                  <xsd:sequence>
+                    <xsd:element name="DisplayName" type="xsd:string" minOccurs="0"/>
+                    <xsd:element name="AccountId" type="dms:UserId" minOccurs="0" nillable="true"/>
+                    <xsd:element name="AccountType" type="xsd:string" minOccurs="0"/>
+                  </xsd:sequence>
+                </xsd:complexType>
+              </xsd:element>
+            </xsd:sequence>
+          </xsd:extension>
+        </xsd:complexContent>
+      </xsd:complexType>
+    </xsd:element>
+    <xsd:element name="SharedWithDetails" ma:index="17" nillable="true" ma:displayName="Detalles de uso compartido" ma:internalName="SharedWithDetails" ma:readOnly="true">
+      <xsd:simpleType>
+        <xsd:restriction base="dms:Note">
+          <xsd:maxLength value="255"/>
+        </xsd:restriction>
+      </xsd:simpleType>
+    </xsd:element>
+    <xsd:element name="SharingHintHash" ma:index="18" nillable="true" ma:displayName="Hash de la sugerencia para compartir" ma:hidden="true" ma:internalName="SharingHintHash" ma:readOnly="true">
+      <xsd:simpleType>
+        <xsd:restriction base="dms:Text"/>
+      </xsd:simpleType>
+    </xsd:element>
+  </xsd:schema>
+  <xsd:schema xmlns="http://schemas.openxmlformats.org/package/2006/metadata/core-properties" xmlns:xsd="http://www.w3.org/2001/XMLSchema" xmlns:xsi="http://www.w3.org/2001/XMLSchema-instance" xmlns:dc="http://purl.org/dc/elements/1.1/" xmlns:dcterms="http://purl.org/dc/terms/" xmlns:odoc="http://schemas.microsoft.com/internal/obd" targetNamespace="http://schemas.openxmlformats.org/package/2006/metadata/core-properties" elementFormDefault="qualified" attributeFormDefault="unqualified" blockDefault="#all">
+    <xsd:import namespace="http://purl.org/dc/elements/1.1/" schemaLocation="http://dublincore.org/schemas/xmls/qdc/2003/04/02/dc.xsd"/>
+    <xsd:import namespace="http://purl.org/dc/terms/" schemaLocation="http://dublincore.org/schemas/xmls/qdc/2003/04/02/dcterms.xsd"/>
+    <xsd:element name="coreProperties" type="CT_coreProperties"/>
+    <xsd:complexType name="CT_coreProperties">
+      <xsd:all>
+        <xsd:element ref="dc:creator" minOccurs="0" maxOccurs="1"/>
+        <xsd:element ref="dcterms:created" minOccurs="0" maxOccurs="1"/>
+        <xsd:element ref="dc:identifier" minOccurs="0" maxOccurs="1"/>
+        <xsd:element name="contentType" minOccurs="0" maxOccurs="1" type="xsd:string" ma:index="0" ma:displayName="Tipo de contenido"/>
+        <xsd:element ref="dc:title" minOccurs="0" maxOccurs="1" ma:index="4" ma:displayName="Título"/>
+        <xsd:element ref="dc:subject" minOccurs="0" maxOccurs="1"/>
+        <xsd:element ref="dc:description" minOccurs="0" maxOccurs="1"/>
+        <xsd:element name="keywords" minOccurs="0" maxOccurs="1" type="xsd:string"/>
+        <xsd:element ref="dc:language" minOccurs="0" maxOccurs="1"/>
+        <xsd:element name="category" minOccurs="0" maxOccurs="1" type="xsd:string"/>
+        <xsd:element name="version" minOccurs="0" maxOccurs="1" type="xsd:string"/>
+        <xsd:element name="revision" minOccurs="0" maxOccurs="1" type="xsd:string">
+          <xsd:annotation>
+            <xsd:documentation>
+                        This value indicates the number of saves or revisions. The application is responsible for updating this value after each revision.
+                    </xsd:documentation>
+          </xsd:annotation>
+        </xsd:element>
+        <xsd:element name="lastModifiedBy" minOccurs="0" maxOccurs="1" type="xsd:string"/>
+        <xsd:element ref="dcterms:modified" minOccurs="0" maxOccurs="1"/>
+        <xsd:element name="contentStatus" minOccurs="0" maxOccurs="1" type="xsd:string"/>
+      </xsd:all>
+    </xsd:complexType>
+  </xsd:schema>
+  <xs:schema xmlns:pc="http://schemas.microsoft.com/office/infopath/2007/PartnerControls" xmlns:xs="http://www.w3.org/2001/XMLSchema" targetNamespace="http://schemas.microsoft.com/office/infopath/2007/PartnerControls" elementFormDefault="qualified" attributeFormDefault="unqualified">
+    <xs:element name="Person">
+      <xs:complexType>
+        <xs:sequence>
+          <xs:element ref="pc:DisplayName" minOccurs="0"/>
+          <xs:element ref="pc:AccountId" minOccurs="0"/>
+          <xs:element ref="pc:AccountType" minOccurs="0"/>
+        </xs:sequence>
+      </xs:complexType>
+    </xs:element>
+    <xs:element name="DisplayName" type="xs:string"/>
+    <xs:element name="AccountId" type="xs:string"/>
+    <xs:element name="AccountType" type="xs:string"/>
+    <xs:element name="BDCAssociatedEntity">
+      <xs:complexType>
+        <xs:sequence>
+          <xs:element ref="pc:BDCEntity" minOccurs="0" maxOccurs="unbounded"/>
+        </xs:sequence>
+        <xs:attribute ref="pc:EntityNamespace"/>
+        <xs:attribute ref="pc:EntityName"/>
+        <xs:attribute ref="pc:SystemInstanceName"/>
+        <xs:attribute ref="pc:AssociationName"/>
+      </xs:complexType>
+    </xs:element>
+    <xs:attribute name="EntityNamespace" type="xs:string"/>
+    <xs:attribute name="EntityName" type="xs:string"/>
+    <xs:attribute name="SystemInstanceName" type="xs:string"/>
+    <xs:attribute name="AssociationName" type="xs:string"/>
+    <xs:element name="BDCEntity">
+      <xs:complexType>
+        <xs:sequence>
+          <xs:element ref="pc:EntityDisplayName" minOccurs="0"/>
+          <xs:element ref="pc:EntityInstanceReference" minOccurs="0"/>
+          <xs:element ref="pc:EntityId1" minOccurs="0"/>
+          <xs:element ref="pc:EntityId2" minOccurs="0"/>
+          <xs:element ref="pc:EntityId3" minOccurs="0"/>
+          <xs:element ref="pc:EntityId4" minOccurs="0"/>
+          <xs:element ref="pc:EntityId5" minOccurs="0"/>
+        </xs:sequence>
+      </xs:complexType>
+    </xs:element>
+    <xs:element name="EntityDisplayName" type="xs:string"/>
+    <xs:element name="EntityInstanceReference" type="xs:string"/>
+    <xs:element name="EntityId1" type="xs:string"/>
+    <xs:element name="EntityId2" type="xs:string"/>
+    <xs:element name="EntityId3" type="xs:string"/>
+    <xs:element name="EntityId4" type="xs:string"/>
+    <xs:element name="EntityId5" type="xs:string"/>
+    <xs:element name="Terms">
+      <xs:complexType>
+        <xs:sequence>
+          <xs:element ref="pc:TermInfo" minOccurs="0" maxOccurs="unbounded"/>
+        </xs:sequence>
+      </xs:complexType>
+    </xs:element>
+    <xs:element name="TermInfo">
+      <xs:complexType>
+        <xs:sequence>
+          <xs:element ref="pc:TermName" minOccurs="0"/>
+          <xs:element ref="pc:TermId" minOccurs="0"/>
+        </xs:sequence>
+      </xs:complexType>
+    </xs:element>
+    <xs:element name="TermName" type="xs:string"/>
+    <xs:element name="TermId" type="xs:string"/>
+  </xs:schema>
+</ct:contentTypeSchema>
+</file>
+
+<file path=customXml/item5.xml><?xml version="1.0" encoding="utf-8"?>
 <b:Sources xmlns:b="http://schemas.openxmlformats.org/officeDocument/2006/bibliography" xmlns="http://schemas.openxmlformats.org/officeDocument/2006/bibliography" SelectedStyle="\IEEE2006OfficeOnline.xsl" StyleName="IEEE" Version="2006">
   <b:Source>
     <b:Tag>JCl20</b:Tag>
@@ -10832,238 +12698,6 @@
 </b:Sources>
 </file>
 
-<file path=customXml/item4.xml><?xml version="1.0" encoding="utf-8"?>
-<ct:contentTypeSchema xmlns:ct="http://schemas.microsoft.com/office/2006/metadata/contentType" xmlns:ma="http://schemas.microsoft.com/office/2006/metadata/properties/metaAttributes" ct:_="" ma:_="" ma:contentTypeName="Documento" ma:contentTypeID="0x010100CE59226CB0B64C45A11E53CC7F07236F" ma:contentTypeVersion="13" ma:contentTypeDescription="Crear nuevo documento." ma:contentTypeScope="" ma:versionID="50f05a9780a93c56a0cac7f0795787ec">
-  <xsd:schema xmlns:xsd="http://www.w3.org/2001/XMLSchema" xmlns:xs="http://www.w3.org/2001/XMLSchema" xmlns:p="http://schemas.microsoft.com/office/2006/metadata/properties" xmlns:ns3="a446f911-a90a-42b2-9601-642839473eb5" xmlns:ns4="f430adca-5b21-422c-9bf9-b6cd19e9c7e3" targetNamespace="http://schemas.microsoft.com/office/2006/metadata/properties" ma:root="true" ma:fieldsID="a47bb12b784a7bd847b6ff4315d002bc" ns3:_="" ns4:_="">
-    <xsd:import namespace="a446f911-a90a-42b2-9601-642839473eb5"/>
-    <xsd:import namespace="f430adca-5b21-422c-9bf9-b6cd19e9c7e3"/>
-    <xsd:element name="properties">
-      <xsd:complexType>
-        <xsd:sequence>
-          <xsd:element name="documentManagement">
-            <xsd:complexType>
-              <xsd:all>
-                <xsd:element ref="ns3:MediaServiceMetadata" minOccurs="0"/>
-                <xsd:element ref="ns3:MediaServiceFastMetadata" minOccurs="0"/>
-                <xsd:element ref="ns3:MediaServiceDateTaken" minOccurs="0"/>
-                <xsd:element ref="ns3:MediaServiceAutoTags" minOccurs="0"/>
-                <xsd:element ref="ns3:MediaServiceOCR" minOccurs="0"/>
-                <xsd:element ref="ns3:MediaServiceLocation" minOccurs="0"/>
-                <xsd:element ref="ns3:MediaServiceGenerationTime" minOccurs="0"/>
-                <xsd:element ref="ns3:MediaServiceEventHashCode" minOccurs="0"/>
-                <xsd:element ref="ns4:SharedWithUsers" minOccurs="0"/>
-                <xsd:element ref="ns4:SharedWithDetails" minOccurs="0"/>
-                <xsd:element ref="ns4:SharingHintHash" minOccurs="0"/>
-                <xsd:element ref="ns3:MediaServiceAutoKeyPoints" minOccurs="0"/>
-                <xsd:element ref="ns3:MediaServiceKeyPoints" minOccurs="0"/>
-              </xsd:all>
-            </xsd:complexType>
-          </xsd:element>
-        </xsd:sequence>
-      </xsd:complexType>
-    </xsd:element>
-  </xsd:schema>
-  <xsd:schema xmlns:xsd="http://www.w3.org/2001/XMLSchema" xmlns:xs="http://www.w3.org/2001/XMLSchema" xmlns:dms="http://schemas.microsoft.com/office/2006/documentManagement/types" xmlns:pc="http://schemas.microsoft.com/office/infopath/2007/PartnerControls" targetNamespace="a446f911-a90a-42b2-9601-642839473eb5" elementFormDefault="qualified">
-    <xsd:import namespace="http://schemas.microsoft.com/office/2006/documentManagement/types"/>
-    <xsd:import namespace="http://schemas.microsoft.com/office/infopath/2007/PartnerControls"/>
-    <xsd:element name="MediaServiceMetadata" ma:index="8" nillable="true" ma:displayName="MediaServiceMetadata" ma:hidden="true" ma:internalName="MediaServiceMetadata" ma:readOnly="true">
-      <xsd:simpleType>
-        <xsd:restriction base="dms:Note"/>
-      </xsd:simpleType>
-    </xsd:element>
-    <xsd:element name="MediaServiceFastMetadata" ma:index="9" nillable="true" ma:displayName="MediaServiceFastMetadata" ma:hidden="true" ma:internalName="MediaServiceFastMetadata" ma:readOnly="true">
-      <xsd:simpleType>
-        <xsd:restriction base="dms:Note"/>
-      </xsd:simpleType>
-    </xsd:element>
-    <xsd:element name="MediaServiceDateTaken" ma:index="10" nillable="true" ma:displayName="MediaServiceDateTaken" ma:hidden="true" ma:internalName="MediaServiceDateTaken" ma:readOnly="true">
-      <xsd:simpleType>
-        <xsd:restriction base="dms:Text"/>
-      </xsd:simpleType>
-    </xsd:element>
-    <xsd:element name="MediaServiceAutoTags" ma:index="11" nillable="true" ma:displayName="MediaServiceAutoTags" ma:internalName="MediaServiceAutoTags" ma:readOnly="true">
-      <xsd:simpleType>
-        <xsd:restriction base="dms:Text"/>
-      </xsd:simpleType>
-    </xsd:element>
-    <xsd:element name="MediaServiceOCR" ma:index="12" nillable="true" ma:displayName="MediaServiceOCR" ma:internalName="MediaServiceOCR" ma:readOnly="true">
-      <xsd:simpleType>
-        <xsd:restriction base="dms:Note">
-          <xsd:maxLength value="255"/>
-        </xsd:restriction>
-      </xsd:simpleType>
-    </xsd:element>
-    <xsd:element name="MediaServiceLocation" ma:index="13" nillable="true" ma:displayName="MediaServiceLocation" ma:internalName="MediaServiceLocation" ma:readOnly="true">
-      <xsd:simpleType>
-        <xsd:restriction base="dms:Text"/>
-      </xsd:simpleType>
-    </xsd:element>
-    <xsd:element name="MediaServiceGenerationTime" ma:index="14" nillable="true" ma:displayName="MediaServiceGenerationTime" ma:hidden="true" ma:internalName="MediaServiceGenerationTime" ma:readOnly="true">
-      <xsd:simpleType>
-        <xsd:restriction base="dms:Text"/>
-      </xsd:simpleType>
-    </xsd:element>
-    <xsd:element name="MediaServiceEventHashCode" ma:index="15" nillable="true" ma:displayName="MediaServiceEventHashCode" ma:hidden="true" ma:internalName="MediaServiceEventHashCode" ma:readOnly="true">
-      <xsd:simpleType>
-        <xsd:restriction base="dms:Text"/>
-      </xsd:simpleType>
-    </xsd:element>
-    <xsd:element name="MediaServiceAutoKeyPoints" ma:index="19" nillable="true" ma:displayName="MediaServiceAutoKeyPoints" ma:hidden="true" ma:internalName="MediaServiceAutoKeyPoints" ma:readOnly="true">
-      <xsd:simpleType>
-        <xsd:restriction base="dms:Note"/>
-      </xsd:simpleType>
-    </xsd:element>
-    <xsd:element name="MediaServiceKeyPoints" ma:index="20" nillable="true" ma:displayName="KeyPoints" ma:internalName="MediaServiceKeyPoints" ma:readOnly="true">
-      <xsd:simpleType>
-        <xsd:restriction base="dms:Note">
-          <xsd:maxLength value="255"/>
-        </xsd:restriction>
-      </xsd:simpleType>
-    </xsd:element>
-  </xsd:schema>
-  <xsd:schema xmlns:xsd="http://www.w3.org/2001/XMLSchema" xmlns:xs="http://www.w3.org/2001/XMLSchema" xmlns:dms="http://schemas.microsoft.com/office/2006/documentManagement/types" xmlns:pc="http://schemas.microsoft.com/office/infopath/2007/PartnerControls" targetNamespace="f430adca-5b21-422c-9bf9-b6cd19e9c7e3" elementFormDefault="qualified">
-    <xsd:import namespace="http://schemas.microsoft.com/office/2006/documentManagement/types"/>
-    <xsd:import namespace="http://schemas.microsoft.com/office/infopath/2007/PartnerControls"/>
-    <xsd:element name="SharedWithUsers" ma:index="16" nillable="true" ma:displayName="Compartido con" ma:internalName="SharedWithUsers" ma:readOnly="true">
-      <xsd:complexType>
-        <xsd:complexContent>
-          <xsd:extension base="dms:UserMulti">
-            <xsd:sequence>
-              <xsd:element name="UserInfo" minOccurs="0" maxOccurs="unbounded">
-                <xsd:complexType>
-                  <xsd:sequence>
-                    <xsd:element name="DisplayName" type="xsd:string" minOccurs="0"/>
-                    <xsd:element name="AccountId" type="dms:UserId" minOccurs="0" nillable="true"/>
-                    <xsd:element name="AccountType" type="xsd:string" minOccurs="0"/>
-                  </xsd:sequence>
-                </xsd:complexType>
-              </xsd:element>
-            </xsd:sequence>
-          </xsd:extension>
-        </xsd:complexContent>
-      </xsd:complexType>
-    </xsd:element>
-    <xsd:element name="SharedWithDetails" ma:index="17" nillable="true" ma:displayName="Detalles de uso compartido" ma:internalName="SharedWithDetails" ma:readOnly="true">
-      <xsd:simpleType>
-        <xsd:restriction base="dms:Note">
-          <xsd:maxLength value="255"/>
-        </xsd:restriction>
-      </xsd:simpleType>
-    </xsd:element>
-    <xsd:element name="SharingHintHash" ma:index="18" nillable="true" ma:displayName="Hash de la sugerencia para compartir" ma:hidden="true" ma:internalName="SharingHintHash" ma:readOnly="true">
-      <xsd:simpleType>
-        <xsd:restriction base="dms:Text"/>
-      </xsd:simpleType>
-    </xsd:element>
-  </xsd:schema>
-  <xsd:schema xmlns="http://schemas.openxmlformats.org/package/2006/metadata/core-properties" xmlns:xsd="http://www.w3.org/2001/XMLSchema" xmlns:xsi="http://www.w3.org/2001/XMLSchema-instance" xmlns:dc="http://purl.org/dc/elements/1.1/" xmlns:dcterms="http://purl.org/dc/terms/" xmlns:odoc="http://schemas.microsoft.com/internal/obd" targetNamespace="http://schemas.openxmlformats.org/package/2006/metadata/core-properties" elementFormDefault="qualified" attributeFormDefault="unqualified" blockDefault="#all">
-    <xsd:import namespace="http://purl.org/dc/elements/1.1/" schemaLocation="http://dublincore.org/schemas/xmls/qdc/2003/04/02/dc.xsd"/>
-    <xsd:import namespace="http://purl.org/dc/terms/" schemaLocation="http://dublincore.org/schemas/xmls/qdc/2003/04/02/dcterms.xsd"/>
-    <xsd:element name="coreProperties" type="CT_coreProperties"/>
-    <xsd:complexType name="CT_coreProperties">
-      <xsd:all>
-        <xsd:element ref="dc:creator" minOccurs="0" maxOccurs="1"/>
-        <xsd:element ref="dcterms:created" minOccurs="0" maxOccurs="1"/>
-        <xsd:element ref="dc:identifier" minOccurs="0" maxOccurs="1"/>
-        <xsd:element name="contentType" minOccurs="0" maxOccurs="1" type="xsd:string" ma:index="0" ma:displayName="Tipo de contenido"/>
-        <xsd:element ref="dc:title" minOccurs="0" maxOccurs="1" ma:index="4" ma:displayName="Título"/>
-        <xsd:element ref="dc:subject" minOccurs="0" maxOccurs="1"/>
-        <xsd:element ref="dc:description" minOccurs="0" maxOccurs="1"/>
-        <xsd:element name="keywords" minOccurs="0" maxOccurs="1" type="xsd:string"/>
-        <xsd:element ref="dc:language" minOccurs="0" maxOccurs="1"/>
-        <xsd:element name="category" minOccurs="0" maxOccurs="1" type="xsd:string"/>
-        <xsd:element name="version" minOccurs="0" maxOccurs="1" type="xsd:string"/>
-        <xsd:element name="revision" minOccurs="0" maxOccurs="1" type="xsd:string">
-          <xsd:annotation>
-            <xsd:documentation>
-                        This value indicates the number of saves or revisions. The application is responsible for updating this value after each revision.
-                    </xsd:documentation>
-          </xsd:annotation>
-        </xsd:element>
-        <xsd:element name="lastModifiedBy" minOccurs="0" maxOccurs="1" type="xsd:string"/>
-        <xsd:element ref="dcterms:modified" minOccurs="0" maxOccurs="1"/>
-        <xsd:element name="contentStatus" minOccurs="0" maxOccurs="1" type="xsd:string"/>
-      </xsd:all>
-    </xsd:complexType>
-  </xsd:schema>
-  <xs:schema xmlns:pc="http://schemas.microsoft.com/office/infopath/2007/PartnerControls" xmlns:xs="http://www.w3.org/2001/XMLSchema" targetNamespace="http://schemas.microsoft.com/office/infopath/2007/PartnerControls" elementFormDefault="qualified" attributeFormDefault="unqualified">
-    <xs:element name="Person">
-      <xs:complexType>
-        <xs:sequence>
-          <xs:element ref="pc:DisplayName" minOccurs="0"/>
-          <xs:element ref="pc:AccountId" minOccurs="0"/>
-          <xs:element ref="pc:AccountType" minOccurs="0"/>
-        </xs:sequence>
-      </xs:complexType>
-    </xs:element>
-    <xs:element name="DisplayName" type="xs:string"/>
-    <xs:element name="AccountId" type="xs:string"/>
-    <xs:element name="AccountType" type="xs:string"/>
-    <xs:element name="BDCAssociatedEntity">
-      <xs:complexType>
-        <xs:sequence>
-          <xs:element ref="pc:BDCEntity" minOccurs="0" maxOccurs="unbounded"/>
-        </xs:sequence>
-        <xs:attribute ref="pc:EntityNamespace"/>
-        <xs:attribute ref="pc:EntityName"/>
-        <xs:attribute ref="pc:SystemInstanceName"/>
-        <xs:attribute ref="pc:AssociationName"/>
-      </xs:complexType>
-    </xs:element>
-    <xs:attribute name="EntityNamespace" type="xs:string"/>
-    <xs:attribute name="EntityName" type="xs:string"/>
-    <xs:attribute name="SystemInstanceName" type="xs:string"/>
-    <xs:attribute name="AssociationName" type="xs:string"/>
-    <xs:element name="BDCEntity">
-      <xs:complexType>
-        <xs:sequence>
-          <xs:element ref="pc:EntityDisplayName" minOccurs="0"/>
-          <xs:element ref="pc:EntityInstanceReference" minOccurs="0"/>
-          <xs:element ref="pc:EntityId1" minOccurs="0"/>
-          <xs:element ref="pc:EntityId2" minOccurs="0"/>
-          <xs:element ref="pc:EntityId3" minOccurs="0"/>
-          <xs:element ref="pc:EntityId4" minOccurs="0"/>
-          <xs:element ref="pc:EntityId5" minOccurs="0"/>
-        </xs:sequence>
-      </xs:complexType>
-    </xs:element>
-    <xs:element name="EntityDisplayName" type="xs:string"/>
-    <xs:element name="EntityInstanceReference" type="xs:string"/>
-    <xs:element name="EntityId1" type="xs:string"/>
-    <xs:element name="EntityId2" type="xs:string"/>
-    <xs:element name="EntityId3" type="xs:string"/>
-    <xs:element name="EntityId4" type="xs:string"/>
-    <xs:element name="EntityId5" type="xs:string"/>
-    <xs:element name="Terms">
-      <xs:complexType>
-        <xs:sequence>
-          <xs:element ref="pc:TermInfo" minOccurs="0" maxOccurs="unbounded"/>
-        </xs:sequence>
-      </xs:complexType>
-    </xs:element>
-    <xs:element name="TermInfo">
-      <xs:complexType>
-        <xs:sequence>
-          <xs:element ref="pc:TermName" minOccurs="0"/>
-          <xs:element ref="pc:TermId" minOccurs="0"/>
-        </xs:sequence>
-      </xs:complexType>
-    </xs:element>
-    <xs:element name="TermName" type="xs:string"/>
-    <xs:element name="TermId" type="xs:string"/>
-  </xs:schema>
-</ct:contentTypeSchema>
-</file>
-
-<file path=customXml/item5.xml><?xml version="1.0" encoding="utf-8"?>
-<?mso-contentType ?>
-<FormTemplates xmlns="http://schemas.microsoft.com/sharepoint/v3/contenttype/forms">
-  <Display>DocumentLibraryForm</Display>
-  <Edit>DocumentLibraryForm</Edit>
-  <New>DocumentLibraryForm</New>
-</FormTemplates>
-</file>
-
 <file path=customXml/itemProps1.xml><?xml version="1.0" encoding="utf-8"?>
 <ds:datastoreItem xmlns:ds="http://schemas.openxmlformats.org/officeDocument/2006/customXml" ds:itemID="{55AF091B-3C7A-41E3-B477-F2FDAA23CFDA}">
   <ds:schemaRefs>
@@ -11082,9 +12716,9 @@
 </file>
 
 <file path=customXml/itemProps3.xml><?xml version="1.0" encoding="utf-8"?>
-<ds:datastoreItem xmlns:ds="http://schemas.openxmlformats.org/officeDocument/2006/customXml" ds:itemID="{D0A7E026-89A5-4C43-B2AD-24AF56BDBAF1}">
+<ds:datastoreItem xmlns:ds="http://schemas.openxmlformats.org/officeDocument/2006/customXml" ds:itemID="{9B80BA65-B7D6-4EA0-878A-BEE69EEC430A}">
   <ds:schemaRefs>
-    <ds:schemaRef ds:uri="http://schemas.openxmlformats.org/officeDocument/2006/bibliography"/>
+    <ds:schemaRef ds:uri="http://schemas.microsoft.com/sharepoint/v3/contenttype/forms"/>
   </ds:schemaRefs>
 </ds:datastoreItem>
 </file>
@@ -11109,9 +12743,9 @@
 </file>
 
 <file path=customXml/itemProps5.xml><?xml version="1.0" encoding="utf-8"?>
-<ds:datastoreItem xmlns:ds="http://schemas.openxmlformats.org/officeDocument/2006/customXml" ds:itemID="{9B80BA65-B7D6-4EA0-878A-BEE69EEC430A}">
+<ds:datastoreItem xmlns:ds="http://schemas.openxmlformats.org/officeDocument/2006/customXml" ds:itemID="{D0A7E026-89A5-4C43-B2AD-24AF56BDBAF1}">
   <ds:schemaRefs>
-    <ds:schemaRef ds:uri="http://schemas.microsoft.com/sharepoint/v3/contenttype/forms"/>
+    <ds:schemaRef ds:uri="http://schemas.openxmlformats.org/officeDocument/2006/bibliography"/>
   </ds:schemaRefs>
 </ds:datastoreItem>
 </file>
</xml_diff>